<commit_message>
added all of sql scripts
</commit_message>
<xml_diff>
--- a/report/Final Report.docx
+++ b/report/Final Report.docx
@@ -141,43 +141,7 @@
           <w:sz w:val="36"/>
           <w:szCs w:val="36"/>
         </w:rPr>
-        <w:t xml:space="preserve">Navigating Lisbon: Unveiling the Best Carris </w:t>
-      </w:r>
-      <w:proofErr w:type="spellStart"/>
-      <w:r>
-        <w:rPr>
-          <w:color w:val="000000" w:themeColor="text1"/>
-          <w:sz w:val="36"/>
-          <w:szCs w:val="36"/>
-        </w:rPr>
-        <w:t>Espaço</w:t>
-      </w:r>
-      <w:proofErr w:type="spellEnd"/>
-      <w:r>
-        <w:rPr>
-          <w:color w:val="000000" w:themeColor="text1"/>
-          <w:sz w:val="36"/>
-          <w:szCs w:val="36"/>
-        </w:rPr>
-        <w:t xml:space="preserve"> </w:t>
-      </w:r>
-      <w:proofErr w:type="spellStart"/>
-      <w:r>
-        <w:rPr>
-          <w:color w:val="000000" w:themeColor="text1"/>
-          <w:sz w:val="36"/>
-          <w:szCs w:val="36"/>
-        </w:rPr>
-        <w:t>Navegante</w:t>
-      </w:r>
-      <w:proofErr w:type="spellEnd"/>
-      <w:r>
-        <w:rPr>
-          <w:color w:val="000000" w:themeColor="text1"/>
-          <w:sz w:val="36"/>
-          <w:szCs w:val="36"/>
-        </w:rPr>
-        <w:t xml:space="preserve"> through Data Exploration</w:t>
+        <w:t>Navigating Lisbon: Unveiling the Best Carris Espaço Navegante through Data Exploration</w:t>
       </w:r>
     </w:p>
     <w:p>
@@ -493,13 +457,60 @@
     <w:p>
       <w:pPr>
         <w:spacing w:line="480" w:lineRule="auto"/>
-        <w:jc w:val="both"/>
-        <w:rPr>
-          <w:b/>
-          <w:bCs/>
+        <w:rPr>
           <w:color w:val="000000" w:themeColor="text1"/>
         </w:rPr>
       </w:pPr>
+      <w:r>
+        <w:rPr>
+          <w:color w:val="000000" w:themeColor="text1"/>
+        </w:rPr>
+        <w:t xml:space="preserve">The code used for this paper can be accessed </w:t>
+      </w:r>
+      <w:proofErr w:type="gramStart"/>
+      <w:r>
+        <w:rPr>
+          <w:color w:val="000000" w:themeColor="text1"/>
+        </w:rPr>
+        <w:t>in</w:t>
+      </w:r>
+      <w:proofErr w:type="gramEnd"/>
+      <w:r>
+        <w:rPr>
+          <w:color w:val="000000" w:themeColor="text1"/>
+        </w:rPr>
+        <w:t xml:space="preserve"> </w:t>
+      </w:r>
+      <w:proofErr w:type="spellStart"/>
+      <w:r>
+        <w:rPr>
+          <w:color w:val="000000" w:themeColor="text1"/>
+        </w:rPr>
+        <w:t>github</w:t>
+      </w:r>
+      <w:proofErr w:type="spellEnd"/>
+      <w:r>
+        <w:rPr>
+          <w:color w:val="000000" w:themeColor="text1"/>
+        </w:rPr>
+        <w:t>. The dashboard can be accessed in this link.</w:t>
+      </w:r>
+    </w:p>
+    <w:p>
+      <w:pPr>
+        <w:spacing w:line="480" w:lineRule="auto"/>
+        <w:rPr>
+          <w:b/>
+          <w:bCs/>
+          <w:color w:val="000000" w:themeColor="text1"/>
+        </w:rPr>
+      </w:pPr>
+      <w:r>
+        <w:rPr>
+          <w:color w:val="000000" w:themeColor="text1"/>
+        </w:rPr>
+        <w:t xml:space="preserve">The author will provide the datasets on request. </w:t>
+      </w:r>
       <w:r>
         <w:rPr>
           <w:b/>
@@ -540,8 +551,10 @@
               <w:tab w:val="left" w:pos="440"/>
               <w:tab w:val="right" w:leader="dot" w:pos="9016"/>
             </w:tabs>
+            <w:spacing w:line="480" w:lineRule="auto"/>
             <w:rPr>
               <w:rFonts w:asciiTheme="minorHAnsi" w:eastAsiaTheme="minorEastAsia" w:hAnsiTheme="minorHAnsi" w:cstheme="minorBidi"/>
+              <w:noProof/>
               <w:lang w:eastAsia="en-US"/>
             </w:rPr>
           </w:pPr>
@@ -554,16 +567,18 @@
           <w:r>
             <w:fldChar w:fldCharType="separate"/>
           </w:r>
-          <w:hyperlink w:anchor="_Toc161852038" w:history="1">
+          <w:hyperlink w:anchor="_Toc162119440" w:history="1">
             <w:r>
               <w:rPr>
                 <w:rStyle w:val="Hyperlink"/>
+                <w:noProof/>
               </w:rPr>
               <w:t>1</w:t>
             </w:r>
             <w:r>
               <w:rPr>
                 <w:rFonts w:asciiTheme="minorHAnsi" w:eastAsiaTheme="minorEastAsia" w:hAnsiTheme="minorHAnsi" w:cstheme="minorBidi"/>
+                <w:noProof/>
                 <w:lang w:eastAsia="en-US"/>
               </w:rPr>
               <w:tab/>
@@ -571,46 +586,54 @@
             <w:r>
               <w:rPr>
                 <w:rStyle w:val="Hyperlink"/>
+                <w:noProof/>
               </w:rPr>
               <w:t>Introduction</w:t>
             </w:r>
             <w:r>
               <w:rPr>
+                <w:noProof/>
                 <w:webHidden/>
               </w:rPr>
               <w:tab/>
             </w:r>
             <w:r>
               <w:rPr>
+                <w:noProof/>
                 <w:webHidden/>
               </w:rPr>
               <w:fldChar w:fldCharType="begin"/>
             </w:r>
             <w:r>
               <w:rPr>
+                <w:noProof/>
                 <w:webHidden/>
               </w:rPr>
-              <w:instrText xml:space="preserve"> PAGEREF _Toc161852038 \h </w:instrText>
-            </w:r>
-            <w:r>
-              <w:rPr>
+              <w:instrText xml:space="preserve"> PAGEREF _Toc162119440 \h </w:instrText>
+            </w:r>
+            <w:r>
+              <w:rPr>
+                <w:noProof/>
                 <w:webHidden/>
               </w:rPr>
             </w:r>
             <w:r>
               <w:rPr>
+                <w:noProof/>
                 <w:webHidden/>
               </w:rPr>
               <w:fldChar w:fldCharType="separate"/>
             </w:r>
             <w:r>
               <w:rPr>
+                <w:noProof/>
                 <w:webHidden/>
               </w:rPr>
               <w:t>4</w:t>
             </w:r>
             <w:r>
               <w:rPr>
+                <w:noProof/>
                 <w:webHidden/>
               </w:rPr>
               <w:fldChar w:fldCharType="end"/>
@@ -624,21 +647,25 @@
               <w:tab w:val="left" w:pos="880"/>
               <w:tab w:val="right" w:leader="dot" w:pos="9016"/>
             </w:tabs>
+            <w:spacing w:line="480" w:lineRule="auto"/>
             <w:rPr>
               <w:rFonts w:asciiTheme="minorHAnsi" w:eastAsiaTheme="minorEastAsia" w:hAnsiTheme="minorHAnsi" w:cstheme="minorBidi"/>
+              <w:noProof/>
               <w:lang w:eastAsia="en-US"/>
             </w:rPr>
           </w:pPr>
-          <w:hyperlink w:anchor="_Toc161852039" w:history="1">
+          <w:hyperlink w:anchor="_Toc162119441" w:history="1">
             <w:r>
               <w:rPr>
                 <w:rStyle w:val="Hyperlink"/>
+                <w:noProof/>
               </w:rPr>
               <w:t>1.1</w:t>
             </w:r>
             <w:r>
               <w:rPr>
                 <w:rFonts w:asciiTheme="minorHAnsi" w:eastAsiaTheme="minorEastAsia" w:hAnsiTheme="minorHAnsi" w:cstheme="minorBidi"/>
+                <w:noProof/>
                 <w:lang w:eastAsia="en-US"/>
               </w:rPr>
               <w:tab/>
@@ -646,46 +673,54 @@
             <w:r>
               <w:rPr>
                 <w:rStyle w:val="Hyperlink"/>
+                <w:noProof/>
               </w:rPr>
               <w:t>Research Question</w:t>
             </w:r>
             <w:r>
               <w:rPr>
+                <w:noProof/>
                 <w:webHidden/>
               </w:rPr>
               <w:tab/>
             </w:r>
             <w:r>
               <w:rPr>
+                <w:noProof/>
                 <w:webHidden/>
               </w:rPr>
               <w:fldChar w:fldCharType="begin"/>
             </w:r>
             <w:r>
               <w:rPr>
+                <w:noProof/>
                 <w:webHidden/>
               </w:rPr>
-              <w:instrText xml:space="preserve"> PAGEREF _Toc161852039 \h </w:instrText>
-            </w:r>
-            <w:r>
-              <w:rPr>
+              <w:instrText xml:space="preserve"> PAGEREF _Toc162119441 \h </w:instrText>
+            </w:r>
+            <w:r>
+              <w:rPr>
+                <w:noProof/>
                 <w:webHidden/>
               </w:rPr>
             </w:r>
             <w:r>
               <w:rPr>
+                <w:noProof/>
                 <w:webHidden/>
               </w:rPr>
               <w:fldChar w:fldCharType="separate"/>
             </w:r>
             <w:r>
               <w:rPr>
+                <w:noProof/>
                 <w:webHidden/>
               </w:rPr>
               <w:t>4</w:t>
             </w:r>
             <w:r>
               <w:rPr>
+                <w:noProof/>
                 <w:webHidden/>
               </w:rPr>
               <w:fldChar w:fldCharType="end"/>
@@ -699,21 +734,25 @@
               <w:tab w:val="left" w:pos="440"/>
               <w:tab w:val="right" w:leader="dot" w:pos="9016"/>
             </w:tabs>
+            <w:spacing w:line="480" w:lineRule="auto"/>
             <w:rPr>
               <w:rFonts w:asciiTheme="minorHAnsi" w:eastAsiaTheme="minorEastAsia" w:hAnsiTheme="minorHAnsi" w:cstheme="minorBidi"/>
+              <w:noProof/>
               <w:lang w:eastAsia="en-US"/>
             </w:rPr>
           </w:pPr>
-          <w:hyperlink w:anchor="_Toc161852040" w:history="1">
+          <w:hyperlink w:anchor="_Toc162119442" w:history="1">
             <w:r>
               <w:rPr>
                 <w:rStyle w:val="Hyperlink"/>
+                <w:noProof/>
               </w:rPr>
               <w:t>2</w:t>
             </w:r>
             <w:r>
               <w:rPr>
                 <w:rFonts w:asciiTheme="minorHAnsi" w:eastAsiaTheme="minorEastAsia" w:hAnsiTheme="minorHAnsi" w:cstheme="minorBidi"/>
+                <w:noProof/>
                 <w:lang w:eastAsia="en-US"/>
               </w:rPr>
               <w:tab/>
@@ -721,46 +760,54 @@
             <w:r>
               <w:rPr>
                 <w:rStyle w:val="Hyperlink"/>
+                <w:noProof/>
               </w:rPr>
               <w:t>Methodology</w:t>
             </w:r>
             <w:r>
               <w:rPr>
+                <w:noProof/>
                 <w:webHidden/>
               </w:rPr>
               <w:tab/>
             </w:r>
             <w:r>
               <w:rPr>
+                <w:noProof/>
                 <w:webHidden/>
               </w:rPr>
               <w:fldChar w:fldCharType="begin"/>
             </w:r>
             <w:r>
               <w:rPr>
+                <w:noProof/>
                 <w:webHidden/>
               </w:rPr>
-              <w:instrText xml:space="preserve"> PAGEREF _Toc161852040 \h </w:instrText>
-            </w:r>
-            <w:r>
-              <w:rPr>
+              <w:instrText xml:space="preserve"> PAGEREF _Toc162119442 \h </w:instrText>
+            </w:r>
+            <w:r>
+              <w:rPr>
+                <w:noProof/>
                 <w:webHidden/>
               </w:rPr>
             </w:r>
             <w:r>
               <w:rPr>
+                <w:noProof/>
                 <w:webHidden/>
               </w:rPr>
               <w:fldChar w:fldCharType="separate"/>
             </w:r>
             <w:r>
               <w:rPr>
+                <w:noProof/>
                 <w:webHidden/>
               </w:rPr>
               <w:t>4</w:t>
             </w:r>
             <w:r>
               <w:rPr>
+                <w:noProof/>
                 <w:webHidden/>
               </w:rPr>
               <w:fldChar w:fldCharType="end"/>
@@ -774,21 +821,25 @@
               <w:tab w:val="left" w:pos="880"/>
               <w:tab w:val="right" w:leader="dot" w:pos="9016"/>
             </w:tabs>
+            <w:spacing w:line="480" w:lineRule="auto"/>
             <w:rPr>
               <w:rFonts w:asciiTheme="minorHAnsi" w:eastAsiaTheme="minorEastAsia" w:hAnsiTheme="minorHAnsi" w:cstheme="minorBidi"/>
+              <w:noProof/>
               <w:lang w:eastAsia="en-US"/>
             </w:rPr>
           </w:pPr>
-          <w:hyperlink w:anchor="_Toc161852041" w:history="1">
+          <w:hyperlink w:anchor="_Toc162119443" w:history="1">
             <w:r>
               <w:rPr>
                 <w:rStyle w:val="Hyperlink"/>
+                <w:noProof/>
               </w:rPr>
               <w:t>2.1</w:t>
             </w:r>
             <w:r>
               <w:rPr>
                 <w:rFonts w:asciiTheme="minorHAnsi" w:eastAsiaTheme="minorEastAsia" w:hAnsiTheme="minorHAnsi" w:cstheme="minorBidi"/>
+                <w:noProof/>
                 <w:lang w:eastAsia="en-US"/>
               </w:rPr>
               <w:tab/>
@@ -796,46 +847,54 @@
             <w:r>
               <w:rPr>
                 <w:rStyle w:val="Hyperlink"/>
+                <w:noProof/>
               </w:rPr>
               <w:t>Data Gathering</w:t>
             </w:r>
             <w:r>
               <w:rPr>
+                <w:noProof/>
                 <w:webHidden/>
               </w:rPr>
               <w:tab/>
             </w:r>
             <w:r>
               <w:rPr>
+                <w:noProof/>
                 <w:webHidden/>
               </w:rPr>
               <w:fldChar w:fldCharType="begin"/>
             </w:r>
             <w:r>
               <w:rPr>
+                <w:noProof/>
                 <w:webHidden/>
               </w:rPr>
-              <w:instrText xml:space="preserve"> PAGEREF _Toc161852041 \h </w:instrText>
-            </w:r>
-            <w:r>
-              <w:rPr>
+              <w:instrText xml:space="preserve"> PAGEREF _Toc162119443 \h </w:instrText>
+            </w:r>
+            <w:r>
+              <w:rPr>
+                <w:noProof/>
                 <w:webHidden/>
               </w:rPr>
             </w:r>
             <w:r>
               <w:rPr>
+                <w:noProof/>
                 <w:webHidden/>
               </w:rPr>
               <w:fldChar w:fldCharType="separate"/>
             </w:r>
             <w:r>
               <w:rPr>
+                <w:noProof/>
                 <w:webHidden/>
               </w:rPr>
-              <w:t>6</w:t>
-            </w:r>
-            <w:r>
-              <w:rPr>
+              <w:t>7</w:t>
+            </w:r>
+            <w:r>
+              <w:rPr>
+                <w:noProof/>
                 <w:webHidden/>
               </w:rPr>
               <w:fldChar w:fldCharType="end"/>
@@ -849,21 +908,25 @@
               <w:tab w:val="left" w:pos="880"/>
               <w:tab w:val="right" w:leader="dot" w:pos="9016"/>
             </w:tabs>
+            <w:spacing w:line="480" w:lineRule="auto"/>
             <w:rPr>
               <w:rFonts w:asciiTheme="minorHAnsi" w:eastAsiaTheme="minorEastAsia" w:hAnsiTheme="minorHAnsi" w:cstheme="minorBidi"/>
+              <w:noProof/>
               <w:lang w:eastAsia="en-US"/>
             </w:rPr>
           </w:pPr>
-          <w:hyperlink w:anchor="_Toc161852042" w:history="1">
+          <w:hyperlink w:anchor="_Toc162119444" w:history="1">
             <w:r>
               <w:rPr>
                 <w:rStyle w:val="Hyperlink"/>
+                <w:noProof/>
               </w:rPr>
               <w:t>2.2</w:t>
             </w:r>
             <w:r>
               <w:rPr>
                 <w:rFonts w:asciiTheme="minorHAnsi" w:eastAsiaTheme="minorEastAsia" w:hAnsiTheme="minorHAnsi" w:cstheme="minorBidi"/>
+                <w:noProof/>
                 <w:lang w:eastAsia="en-US"/>
               </w:rPr>
               <w:tab/>
@@ -871,46 +934,54 @@
             <w:r>
               <w:rPr>
                 <w:rStyle w:val="Hyperlink"/>
-              </w:rPr>
-              <w:t>Cloud Functions</w:t>
-            </w:r>
-            <w:r>
-              <w:rPr>
+                <w:noProof/>
+              </w:rPr>
+              <w:t>ETL Pipeline</w:t>
+            </w:r>
+            <w:r>
+              <w:rPr>
+                <w:noProof/>
                 <w:webHidden/>
               </w:rPr>
               <w:tab/>
             </w:r>
             <w:r>
               <w:rPr>
+                <w:noProof/>
                 <w:webHidden/>
               </w:rPr>
               <w:fldChar w:fldCharType="begin"/>
             </w:r>
             <w:r>
               <w:rPr>
+                <w:noProof/>
                 <w:webHidden/>
               </w:rPr>
-              <w:instrText xml:space="preserve"> PAGEREF _Toc161852042 \h </w:instrText>
-            </w:r>
-            <w:r>
-              <w:rPr>
+              <w:instrText xml:space="preserve"> PAGEREF _Toc162119444 \h </w:instrText>
+            </w:r>
+            <w:r>
+              <w:rPr>
+                <w:noProof/>
                 <w:webHidden/>
               </w:rPr>
             </w:r>
             <w:r>
               <w:rPr>
+                <w:noProof/>
                 <w:webHidden/>
               </w:rPr>
               <w:fldChar w:fldCharType="separate"/>
             </w:r>
             <w:r>
               <w:rPr>
+                <w:noProof/>
                 <w:webHidden/>
               </w:rPr>
               <w:t>7</w:t>
             </w:r>
             <w:r>
               <w:rPr>
+                <w:noProof/>
                 <w:webHidden/>
               </w:rPr>
               <w:fldChar w:fldCharType="end"/>
@@ -924,21 +995,25 @@
               <w:tab w:val="left" w:pos="880"/>
               <w:tab w:val="right" w:leader="dot" w:pos="9016"/>
             </w:tabs>
+            <w:spacing w:line="480" w:lineRule="auto"/>
             <w:rPr>
               <w:rFonts w:asciiTheme="minorHAnsi" w:eastAsiaTheme="minorEastAsia" w:hAnsiTheme="minorHAnsi" w:cstheme="minorBidi"/>
+              <w:noProof/>
               <w:lang w:eastAsia="en-US"/>
             </w:rPr>
           </w:pPr>
-          <w:hyperlink w:anchor="_Toc161852043" w:history="1">
+          <w:hyperlink w:anchor="_Toc162119445" w:history="1">
             <w:r>
               <w:rPr>
                 <w:rStyle w:val="Hyperlink"/>
+                <w:noProof/>
               </w:rPr>
               <w:t>2.3</w:t>
             </w:r>
             <w:r>
               <w:rPr>
                 <w:rFonts w:asciiTheme="minorHAnsi" w:eastAsiaTheme="minorEastAsia" w:hAnsiTheme="minorHAnsi" w:cstheme="minorBidi"/>
+                <w:noProof/>
                 <w:lang w:eastAsia="en-US"/>
               </w:rPr>
               <w:tab/>
@@ -946,121 +1021,54 @@
             <w:r>
               <w:rPr>
                 <w:rStyle w:val="Hyperlink"/>
-              </w:rPr>
-              <w:t>ETL Pipeline</w:t>
-            </w:r>
-            <w:r>
-              <w:rPr>
+                <w:noProof/>
+              </w:rPr>
+              <w:t>Data Warehouse</w:t>
+            </w:r>
+            <w:r>
+              <w:rPr>
+                <w:noProof/>
                 <w:webHidden/>
               </w:rPr>
               <w:tab/>
             </w:r>
             <w:r>
               <w:rPr>
+                <w:noProof/>
                 <w:webHidden/>
               </w:rPr>
               <w:fldChar w:fldCharType="begin"/>
             </w:r>
             <w:r>
               <w:rPr>
+                <w:noProof/>
                 <w:webHidden/>
               </w:rPr>
-              <w:instrText xml:space="preserve"> PAGEREF _Toc161852043 \h </w:instrText>
-            </w:r>
-            <w:r>
-              <w:rPr>
+              <w:instrText xml:space="preserve"> PAGEREF _Toc162119445 \h </w:instrText>
+            </w:r>
+            <w:r>
+              <w:rPr>
+                <w:noProof/>
                 <w:webHidden/>
               </w:rPr>
             </w:r>
             <w:r>
               <w:rPr>
+                <w:noProof/>
                 <w:webHidden/>
               </w:rPr>
               <w:fldChar w:fldCharType="separate"/>
             </w:r>
             <w:r>
               <w:rPr>
+                <w:noProof/>
                 <w:webHidden/>
               </w:rPr>
-              <w:t>7</w:t>
-            </w:r>
-            <w:r>
-              <w:rPr>
-                <w:webHidden/>
-              </w:rPr>
-              <w:fldChar w:fldCharType="end"/>
-            </w:r>
-          </w:hyperlink>
-        </w:p>
-        <w:p>
-          <w:pPr>
-            <w:pStyle w:val="TOC2"/>
-            <w:tabs>
-              <w:tab w:val="left" w:pos="880"/>
-              <w:tab w:val="right" w:leader="dot" w:pos="9016"/>
-            </w:tabs>
-            <w:rPr>
-              <w:rFonts w:asciiTheme="minorHAnsi" w:eastAsiaTheme="minorEastAsia" w:hAnsiTheme="minorHAnsi" w:cstheme="minorBidi"/>
-              <w:lang w:eastAsia="en-US"/>
-            </w:rPr>
-          </w:pPr>
-          <w:hyperlink w:anchor="_Toc161852044" w:history="1">
-            <w:r>
-              <w:rPr>
-                <w:rStyle w:val="Hyperlink"/>
-              </w:rPr>
-              <w:t>2.4</w:t>
-            </w:r>
-            <w:r>
-              <w:rPr>
-                <w:rFonts w:asciiTheme="minorHAnsi" w:eastAsiaTheme="minorEastAsia" w:hAnsiTheme="minorHAnsi" w:cstheme="minorBidi"/>
-                <w:lang w:eastAsia="en-US"/>
-              </w:rPr>
-              <w:tab/>
-            </w:r>
-            <w:r>
-              <w:rPr>
-                <w:rStyle w:val="Hyperlink"/>
-              </w:rPr>
-              <w:t>Data Mart</w:t>
-            </w:r>
-            <w:r>
-              <w:rPr>
-                <w:webHidden/>
-              </w:rPr>
-              <w:tab/>
-            </w:r>
-            <w:r>
-              <w:rPr>
-                <w:webHidden/>
-              </w:rPr>
-              <w:fldChar w:fldCharType="begin"/>
-            </w:r>
-            <w:r>
-              <w:rPr>
-                <w:webHidden/>
-              </w:rPr>
-              <w:instrText xml:space="preserve"> PAGEREF _Toc161852044 \h </w:instrText>
-            </w:r>
-            <w:r>
-              <w:rPr>
-                <w:webHidden/>
-              </w:rPr>
-            </w:r>
-            <w:r>
-              <w:rPr>
-                <w:webHidden/>
-              </w:rPr>
-              <w:fldChar w:fldCharType="separate"/>
-            </w:r>
-            <w:r>
-              <w:rPr>
-                <w:webHidden/>
-              </w:rPr>
-              <w:t>7</w:t>
-            </w:r>
-            <w:r>
-              <w:rPr>
+              <w:t>9</w:t>
+            </w:r>
+            <w:r>
+              <w:rPr>
+                <w:noProof/>
                 <w:webHidden/>
               </w:rPr>
               <w:fldChar w:fldCharType="end"/>
@@ -1074,21 +1082,25 @@
               <w:tab w:val="left" w:pos="440"/>
               <w:tab w:val="right" w:leader="dot" w:pos="9016"/>
             </w:tabs>
+            <w:spacing w:line="480" w:lineRule="auto"/>
             <w:rPr>
               <w:rFonts w:asciiTheme="minorHAnsi" w:eastAsiaTheme="minorEastAsia" w:hAnsiTheme="minorHAnsi" w:cstheme="minorBidi"/>
+              <w:noProof/>
               <w:lang w:eastAsia="en-US"/>
             </w:rPr>
           </w:pPr>
-          <w:hyperlink w:anchor="_Toc161852045" w:history="1">
+          <w:hyperlink w:anchor="_Toc162119446" w:history="1">
             <w:r>
               <w:rPr>
                 <w:rStyle w:val="Hyperlink"/>
+                <w:noProof/>
               </w:rPr>
               <w:t>3</w:t>
             </w:r>
             <w:r>
               <w:rPr>
                 <w:rFonts w:asciiTheme="minorHAnsi" w:eastAsiaTheme="minorEastAsia" w:hAnsiTheme="minorHAnsi" w:cstheme="minorBidi"/>
+                <w:noProof/>
                 <w:lang w:eastAsia="en-US"/>
               </w:rPr>
               <w:tab/>
@@ -1096,46 +1108,54 @@
             <w:r>
               <w:rPr>
                 <w:rStyle w:val="Hyperlink"/>
+                <w:noProof/>
               </w:rPr>
               <w:t>Results</w:t>
             </w:r>
             <w:r>
               <w:rPr>
+                <w:noProof/>
                 <w:webHidden/>
               </w:rPr>
               <w:tab/>
             </w:r>
             <w:r>
               <w:rPr>
+                <w:noProof/>
                 <w:webHidden/>
               </w:rPr>
               <w:fldChar w:fldCharType="begin"/>
             </w:r>
             <w:r>
               <w:rPr>
+                <w:noProof/>
                 <w:webHidden/>
               </w:rPr>
-              <w:instrText xml:space="preserve"> PAGEREF _Toc161852045 \h </w:instrText>
-            </w:r>
-            <w:r>
-              <w:rPr>
+              <w:instrText xml:space="preserve"> PAGEREF _Toc162119446 \h </w:instrText>
+            </w:r>
+            <w:r>
+              <w:rPr>
+                <w:noProof/>
                 <w:webHidden/>
               </w:rPr>
             </w:r>
             <w:r>
               <w:rPr>
+                <w:noProof/>
                 <w:webHidden/>
               </w:rPr>
               <w:fldChar w:fldCharType="separate"/>
             </w:r>
             <w:r>
               <w:rPr>
+                <w:noProof/>
                 <w:webHidden/>
               </w:rPr>
-              <w:t>7</w:t>
-            </w:r>
-            <w:r>
-              <w:rPr>
+              <w:t>10</w:t>
+            </w:r>
+            <w:r>
+              <w:rPr>
+                <w:noProof/>
                 <w:webHidden/>
               </w:rPr>
               <w:fldChar w:fldCharType="end"/>
@@ -1149,21 +1169,25 @@
               <w:tab w:val="left" w:pos="440"/>
               <w:tab w:val="right" w:leader="dot" w:pos="9016"/>
             </w:tabs>
+            <w:spacing w:line="480" w:lineRule="auto"/>
             <w:rPr>
               <w:rFonts w:asciiTheme="minorHAnsi" w:eastAsiaTheme="minorEastAsia" w:hAnsiTheme="minorHAnsi" w:cstheme="minorBidi"/>
+              <w:noProof/>
               <w:lang w:eastAsia="en-US"/>
             </w:rPr>
           </w:pPr>
-          <w:hyperlink w:anchor="_Toc161852046" w:history="1">
+          <w:hyperlink w:anchor="_Toc162119447" w:history="1">
             <w:r>
               <w:rPr>
                 <w:rStyle w:val="Hyperlink"/>
+                <w:noProof/>
               </w:rPr>
               <w:t>4</w:t>
             </w:r>
             <w:r>
               <w:rPr>
                 <w:rFonts w:asciiTheme="minorHAnsi" w:eastAsiaTheme="minorEastAsia" w:hAnsiTheme="minorHAnsi" w:cstheme="minorBidi"/>
+                <w:noProof/>
                 <w:lang w:eastAsia="en-US"/>
               </w:rPr>
               <w:tab/>
@@ -1171,46 +1195,54 @@
             <w:r>
               <w:rPr>
                 <w:rStyle w:val="Hyperlink"/>
-              </w:rPr>
-              <w:t>Discussion</w:t>
-            </w:r>
-            <w:r>
-              <w:rPr>
+                <w:noProof/>
+              </w:rPr>
+              <w:t>Conclusions and Limitations</w:t>
+            </w:r>
+            <w:r>
+              <w:rPr>
+                <w:noProof/>
                 <w:webHidden/>
               </w:rPr>
               <w:tab/>
             </w:r>
             <w:r>
               <w:rPr>
+                <w:noProof/>
                 <w:webHidden/>
               </w:rPr>
               <w:fldChar w:fldCharType="begin"/>
             </w:r>
             <w:r>
               <w:rPr>
+                <w:noProof/>
                 <w:webHidden/>
               </w:rPr>
-              <w:instrText xml:space="preserve"> PAGEREF _Toc161852046 \h </w:instrText>
-            </w:r>
-            <w:r>
-              <w:rPr>
+              <w:instrText xml:space="preserve"> PAGEREF _Toc162119447 \h </w:instrText>
+            </w:r>
+            <w:r>
+              <w:rPr>
+                <w:noProof/>
                 <w:webHidden/>
               </w:rPr>
             </w:r>
             <w:r>
               <w:rPr>
+                <w:noProof/>
                 <w:webHidden/>
               </w:rPr>
               <w:fldChar w:fldCharType="separate"/>
             </w:r>
             <w:r>
               <w:rPr>
+                <w:noProof/>
                 <w:webHidden/>
               </w:rPr>
-              <w:t>7</w:t>
-            </w:r>
-            <w:r>
-              <w:rPr>
+              <w:t>12</w:t>
+            </w:r>
+            <w:r>
+              <w:rPr>
+                <w:noProof/>
                 <w:webHidden/>
               </w:rPr>
               <w:fldChar w:fldCharType="end"/>
@@ -1224,21 +1256,25 @@
               <w:tab w:val="left" w:pos="440"/>
               <w:tab w:val="right" w:leader="dot" w:pos="9016"/>
             </w:tabs>
+            <w:spacing w:line="480" w:lineRule="auto"/>
             <w:rPr>
               <w:rFonts w:asciiTheme="minorHAnsi" w:eastAsiaTheme="minorEastAsia" w:hAnsiTheme="minorHAnsi" w:cstheme="minorBidi"/>
+              <w:noProof/>
               <w:lang w:eastAsia="en-US"/>
             </w:rPr>
           </w:pPr>
-          <w:hyperlink w:anchor="_Toc161852047" w:history="1">
+          <w:hyperlink w:anchor="_Toc162119448" w:history="1">
             <w:r>
               <w:rPr>
                 <w:rStyle w:val="Hyperlink"/>
+                <w:noProof/>
               </w:rPr>
               <w:t>5</w:t>
             </w:r>
             <w:r>
               <w:rPr>
                 <w:rFonts w:asciiTheme="minorHAnsi" w:eastAsiaTheme="minorEastAsia" w:hAnsiTheme="minorHAnsi" w:cstheme="minorBidi"/>
+                <w:noProof/>
                 <w:lang w:eastAsia="en-US"/>
               </w:rPr>
               <w:tab/>
@@ -1246,121 +1282,54 @@
             <w:r>
               <w:rPr>
                 <w:rStyle w:val="Hyperlink"/>
-              </w:rPr>
-              <w:t>Conclusion</w:t>
-            </w:r>
-            <w:r>
-              <w:rPr>
+                <w:noProof/>
+              </w:rPr>
+              <w:t>Bibliography</w:t>
+            </w:r>
+            <w:r>
+              <w:rPr>
+                <w:noProof/>
                 <w:webHidden/>
               </w:rPr>
               <w:tab/>
             </w:r>
             <w:r>
               <w:rPr>
+                <w:noProof/>
                 <w:webHidden/>
               </w:rPr>
               <w:fldChar w:fldCharType="begin"/>
             </w:r>
             <w:r>
               <w:rPr>
+                <w:noProof/>
                 <w:webHidden/>
               </w:rPr>
-              <w:instrText xml:space="preserve"> PAGEREF _Toc161852047 \h </w:instrText>
-            </w:r>
-            <w:r>
-              <w:rPr>
+              <w:instrText xml:space="preserve"> PAGEREF _Toc162119448 \h </w:instrText>
+            </w:r>
+            <w:r>
+              <w:rPr>
+                <w:noProof/>
                 <w:webHidden/>
               </w:rPr>
             </w:r>
             <w:r>
               <w:rPr>
+                <w:noProof/>
                 <w:webHidden/>
               </w:rPr>
               <w:fldChar w:fldCharType="separate"/>
             </w:r>
             <w:r>
               <w:rPr>
+                <w:noProof/>
                 <w:webHidden/>
               </w:rPr>
-              <w:t>7</w:t>
-            </w:r>
-            <w:r>
-              <w:rPr>
-                <w:webHidden/>
-              </w:rPr>
-              <w:fldChar w:fldCharType="end"/>
-            </w:r>
-          </w:hyperlink>
-        </w:p>
-        <w:p>
-          <w:pPr>
-            <w:pStyle w:val="TOC1"/>
-            <w:tabs>
-              <w:tab w:val="left" w:pos="440"/>
-              <w:tab w:val="right" w:leader="dot" w:pos="9016"/>
-            </w:tabs>
-            <w:rPr>
-              <w:rFonts w:asciiTheme="minorHAnsi" w:eastAsiaTheme="minorEastAsia" w:hAnsiTheme="minorHAnsi" w:cstheme="minorBidi"/>
-              <w:lang w:eastAsia="en-US"/>
-            </w:rPr>
-          </w:pPr>
-          <w:hyperlink w:anchor="_Toc161852048" w:history="1">
-            <w:r>
-              <w:rPr>
-                <w:rStyle w:val="Hyperlink"/>
-              </w:rPr>
-              <w:t>6</w:t>
-            </w:r>
-            <w:r>
-              <w:rPr>
-                <w:rFonts w:asciiTheme="minorHAnsi" w:eastAsiaTheme="minorEastAsia" w:hAnsiTheme="minorHAnsi" w:cstheme="minorBidi"/>
-                <w:lang w:eastAsia="en-US"/>
-              </w:rPr>
-              <w:tab/>
-            </w:r>
-            <w:r>
-              <w:rPr>
-                <w:rStyle w:val="Hyperlink"/>
-              </w:rPr>
-              <w:t>Bibliography</w:t>
-            </w:r>
-            <w:r>
-              <w:rPr>
-                <w:webHidden/>
-              </w:rPr>
-              <w:tab/>
-            </w:r>
-            <w:r>
-              <w:rPr>
-                <w:webHidden/>
-              </w:rPr>
-              <w:fldChar w:fldCharType="begin"/>
-            </w:r>
-            <w:r>
-              <w:rPr>
-                <w:webHidden/>
-              </w:rPr>
-              <w:instrText xml:space="preserve"> PAGEREF _Toc161852048 \h </w:instrText>
-            </w:r>
-            <w:r>
-              <w:rPr>
-                <w:webHidden/>
-              </w:rPr>
-            </w:r>
-            <w:r>
-              <w:rPr>
-                <w:webHidden/>
-              </w:rPr>
-              <w:fldChar w:fldCharType="separate"/>
-            </w:r>
-            <w:r>
-              <w:rPr>
-                <w:webHidden/>
-              </w:rPr>
-              <w:t>8</w:t>
-            </w:r>
-            <w:r>
-              <w:rPr>
+              <w:t>12</w:t>
+            </w:r>
+            <w:r>
+              <w:rPr>
+                <w:noProof/>
                 <w:webHidden/>
               </w:rPr>
               <w:fldChar w:fldCharType="end"/>
@@ -1421,7 +1390,7 @@
           <w:szCs w:val="24"/>
         </w:rPr>
       </w:pPr>
-      <w:bookmarkStart w:id="0" w:name="_Toc161852038"/>
+      <w:bookmarkStart w:id="0" w:name="_Toc162119440"/>
       <w:r>
         <w:rPr>
           <w:rFonts w:cs="Times New Roman"/>
@@ -1435,295 +1404,180 @@
     <w:p>
       <w:pPr>
         <w:spacing w:line="480" w:lineRule="auto"/>
+        <w:ind w:firstLine="720"/>
         <w:jc w:val="both"/>
       </w:pPr>
+      <w:r>
+        <w:t xml:space="preserve">The number of passengers using the public transportation system in Lisbon has been increasing over the last years. Only the Metro of Lisbon has transported 27 million passengers between January and February of 2024, this represents a 3% increase compared to 2019 (pre-pandemic), during the same period, and 7% increase compared to 2023, same period  </w:t>
+      </w:r>
+      <w:sdt>
+        <w:sdtPr>
+          <w:id w:val="457078655"/>
+          <w:citation/>
+        </w:sdtPr>
+        <w:sdtContent>
+          <w:r>
+            <w:fldChar w:fldCharType="begin"/>
+          </w:r>
+          <w:r>
+            <w:instrText xml:space="preserve"> CITATION TPN24 \l 1033 </w:instrText>
+          </w:r>
+          <w:r>
+            <w:fldChar w:fldCharType="separate"/>
+          </w:r>
+          <w:r>
+            <w:rPr>
+              <w:noProof/>
+            </w:rPr>
+            <w:t>(TPN/Lusa, 2024)</w:t>
+          </w:r>
+          <w:r>
+            <w:fldChar w:fldCharType="end"/>
+          </w:r>
+        </w:sdtContent>
+      </w:sdt>
+      <w:r>
+        <w:t>.</w:t>
+      </w:r>
+    </w:p>
+    <w:p>
+      <w:pPr>
+        <w:spacing w:line="480" w:lineRule="auto"/>
+        <w:ind w:firstLine="720"/>
+        <w:jc w:val="both"/>
+      </w:pPr>
+      <w:r>
+        <w:t xml:space="preserve">Not only the Lisbon Metro has increased, </w:t>
+      </w:r>
+      <w:r>
+        <w:t xml:space="preserve">as </w:t>
+      </w:r>
+      <w:r>
+        <w:rPr>
+          <w:noProof/>
+        </w:rPr>
+        <w:t>Agência</w:t>
+      </w:r>
+      <w:r>
+        <w:rPr>
+          <w:noProof/>
+        </w:rPr>
+        <w:t xml:space="preserve"> Lusa</w:t>
+      </w:r>
+      <w:r>
+        <w:t xml:space="preserve"> </w:t>
+      </w:r>
+      <w:sdt>
+        <w:sdtPr>
+          <w:id w:val="2063903709"/>
+          <w:citation/>
+        </w:sdtPr>
+        <w:sdtContent>
+          <w:r>
+            <w:fldChar w:fldCharType="begin"/>
+          </w:r>
+          <w:r>
+            <w:instrText xml:space="preserve">CITATION Agê23 \n  \t  \l 1033 </w:instrText>
+          </w:r>
+          <w:r>
+            <w:fldChar w:fldCharType="separate"/>
+          </w:r>
+          <w:r>
+            <w:rPr>
+              <w:noProof/>
+            </w:rPr>
+            <w:t>(2023)</w:t>
+          </w:r>
+          <w:r>
+            <w:fldChar w:fldCharType="end"/>
+          </w:r>
+        </w:sdtContent>
+      </w:sdt>
+      <w:r>
+        <w:t xml:space="preserve"> points out in an interview to Carris Metropolitana, in the Lisbon Metropolitan Area, excluding </w:t>
+      </w:r>
+      <w:r>
+        <w:t>Barreiro, Cascais and Lisbon</w:t>
+      </w:r>
+      <w:r>
+        <w:t xml:space="preserve"> municipalities, the number of passengers is close to 13.5 million in October and November, and Carris expects to exceed 14 million passengers per month.</w:t>
+      </w:r>
+    </w:p>
+    <w:p>
+      <w:pPr>
+        <w:spacing w:line="480" w:lineRule="auto"/>
+        <w:ind w:firstLine="720"/>
+        <w:jc w:val="both"/>
+      </w:pPr>
+      <w:r>
+        <w:t xml:space="preserve">These numbers are big and increasing. Given this raise in passengers it’s expected that at least some of them are or will become recurrent users of the public transportation system, the cheapest and most convenient way for a recurrent user to access to the public transportation system is with a </w:t>
+      </w:r>
+      <w:r>
+        <w:t>card, the “</w:t>
+      </w:r>
+      <w:r>
+        <w:t>navegante® personalizado</w:t>
+      </w:r>
+      <w:r>
+        <w:t>” card. That allows users to buy a monthly pass.</w:t>
+      </w:r>
+    </w:p>
+    <w:p>
+      <w:pPr>
+        <w:spacing w:line="480" w:lineRule="auto"/>
+        <w:ind w:firstLine="720"/>
+        <w:jc w:val="both"/>
+      </w:pPr>
+      <w:r>
+        <w:t>There are multiple ways to access this card: online, customer service points in particular Metro stations, “Ponto navegantes” or in the “</w:t>
+      </w:r>
+      <w:r>
+        <w:t>Espaço Navegante</w:t>
+      </w:r>
+      <w:r>
+        <w:t xml:space="preserve">”. The fastest way to get the card is online, but if a person does not have a metro station nearby or wants to get this card on the same day the most convenient way is attending a </w:t>
+      </w:r>
+      <w:r>
+        <w:t>Espaço Navegante</w:t>
+      </w:r>
+      <w:r>
+        <w:t>, which is a customer service point. Lines in these customer service points can be large and the reviews in Google Maps are usually not the best. This is the reason why the author poses the following research question.</w:t>
+      </w:r>
+    </w:p>
+    <w:p>
+      <w:pPr>
+        <w:pStyle w:val="Heading2"/>
+        <w:jc w:val="both"/>
+        <w:rPr>
+          <w:rFonts w:cs="Times New Roman"/>
+        </w:rPr>
+      </w:pPr>
+      <w:bookmarkStart w:id="1" w:name="_Toc162119441"/>
+      <w:r>
+        <w:rPr>
+          <w:rFonts w:cs="Times New Roman"/>
+        </w:rPr>
+        <w:t>Research Question</w:t>
+      </w:r>
+      <w:bookmarkEnd w:id="1"/>
     </w:p>
     <w:p>
       <w:pPr>
         <w:spacing w:line="480" w:lineRule="auto"/>
         <w:jc w:val="both"/>
       </w:pPr>
-    </w:p>
-    <w:p>
-      <w:pPr>
-        <w:pStyle w:val="Heading2"/>
-        <w:jc w:val="both"/>
-        <w:rPr>
-          <w:rFonts w:cs="Times New Roman"/>
-        </w:rPr>
-      </w:pPr>
-      <w:bookmarkStart w:id="1" w:name="_Toc161852039"/>
-      <w:r>
-        <w:rPr>
-          <w:rFonts w:cs="Times New Roman"/>
-        </w:rPr>
-        <w:t>Research Question</w:t>
-      </w:r>
-      <w:bookmarkEnd w:id="1"/>
+      <w:r>
+        <w:t>What's the best Carris Espaço Navegante in the Lisbon Metropolitan Area</w:t>
+      </w:r>
+      <w:r>
+        <w:t>?</w:t>
+      </w:r>
     </w:p>
     <w:p>
       <w:pPr>
         <w:spacing w:line="480" w:lineRule="auto"/>
         <w:jc w:val="both"/>
       </w:pPr>
-      <w:r>
-        <w:t xml:space="preserve">What's the best Carris </w:t>
-      </w:r>
-      <w:proofErr w:type="spellStart"/>
-      <w:r>
-        <w:t>Espaço</w:t>
-      </w:r>
-      <w:proofErr w:type="spellEnd"/>
-      <w:r>
-        <w:t xml:space="preserve"> </w:t>
-      </w:r>
-      <w:proofErr w:type="spellStart"/>
-      <w:r>
-        <w:t>Navegante</w:t>
-      </w:r>
-      <w:proofErr w:type="spellEnd"/>
-      <w:r>
-        <w:t xml:space="preserve"> in the Lisbon Metropolitan Area.</w:t>
-      </w:r>
-    </w:p>
-    <w:p>
-      <w:pPr>
-        <w:shd w:val="clear" w:color="auto" w:fill="FFFFFF"/>
-        <w:spacing w:line="480" w:lineRule="auto"/>
-        <w:jc w:val="both"/>
-        <w:textAlignment w:val="baseline"/>
-        <w:rPr>
-          <w:color w:val="242424"/>
-          <w:kern w:val="0"/>
-          <w:lang w:eastAsia="en-US"/>
-          <w14:ligatures w14:val="none"/>
-        </w:rPr>
-      </w:pPr>
-      <w:r>
-        <w:rPr>
-          <w:color w:val="000000"/>
-          <w:kern w:val="0"/>
-          <w:bdr w:val="none" w:sz="0" w:space="0" w:color="auto" w:frame="1"/>
-          <w:lang w:eastAsia="en-US"/>
-          <w14:ligatures w14:val="none"/>
-        </w:rPr>
-        <w:br/>
-      </w:r>
-    </w:p>
-    <w:p>
-      <w:pPr>
-        <w:shd w:val="clear" w:color="auto" w:fill="FFFFFF"/>
-        <w:spacing w:line="480" w:lineRule="auto"/>
-        <w:jc w:val="both"/>
-        <w:textAlignment w:val="baseline"/>
-        <w:rPr>
-          <w:color w:val="000000"/>
-          <w:kern w:val="0"/>
-          <w:bdr w:val="none" w:sz="0" w:space="0" w:color="auto" w:frame="1"/>
-          <w:lang w:eastAsia="en-US"/>
-          <w14:ligatures w14:val="none"/>
-        </w:rPr>
-      </w:pPr>
-      <w:r>
-        <w:rPr>
-          <w:color w:val="000000"/>
-          <w:kern w:val="0"/>
-          <w:bdr w:val="none" w:sz="0" w:space="0" w:color="auto" w:frame="1"/>
-          <w:lang w:eastAsia="en-US"/>
-          <w14:ligatures w14:val="none"/>
-        </w:rPr>
-        <w:t>Kind Regards,</w:t>
-      </w:r>
-    </w:p>
-    <w:p>
-      <w:pPr>
-        <w:shd w:val="clear" w:color="auto" w:fill="FFFFFF"/>
-        <w:spacing w:line="480" w:lineRule="auto"/>
-        <w:jc w:val="both"/>
-        <w:textAlignment w:val="baseline"/>
-        <w:rPr>
-          <w:color w:val="000000"/>
-          <w:kern w:val="0"/>
-          <w:bdr w:val="none" w:sz="0" w:space="0" w:color="auto" w:frame="1"/>
-          <w:lang w:eastAsia="en-US"/>
-          <w14:ligatures w14:val="none"/>
-        </w:rPr>
-      </w:pPr>
-    </w:p>
-    <w:p>
-      <w:pPr>
-        <w:shd w:val="clear" w:color="auto" w:fill="FFFFFF"/>
-        <w:spacing w:line="480" w:lineRule="auto"/>
-        <w:jc w:val="both"/>
-        <w:textAlignment w:val="baseline"/>
-      </w:pPr>
-      <w:hyperlink r:id="rId10" w:history="1">
-        <w:r>
-          <w:rPr>
-            <w:rStyle w:val="Hyperlink"/>
-            <w:rFonts w:eastAsiaTheme="majorEastAsia"/>
-          </w:rPr>
-          <w:t>27 million passengers on Lisbon Metro - The Portugal News</w:t>
-        </w:r>
-      </w:hyperlink>
-    </w:p>
-    <w:p>
-      <w:pPr>
-        <w:shd w:val="clear" w:color="auto" w:fill="FFFFFF"/>
-        <w:spacing w:line="480" w:lineRule="auto"/>
-        <w:jc w:val="both"/>
-        <w:textAlignment w:val="baseline"/>
-      </w:pPr>
-    </w:p>
-    <w:p>
-      <w:pPr>
-        <w:shd w:val="clear" w:color="auto" w:fill="FFFFFF"/>
-        <w:spacing w:line="480" w:lineRule="auto"/>
-        <w:jc w:val="both"/>
-        <w:textAlignment w:val="baseline"/>
-        <w:rPr>
-          <w:lang w:val="pt-BR"/>
-        </w:rPr>
-      </w:pPr>
-      <w:hyperlink r:id="rId11" w:history="1">
-        <w:r>
-          <w:rPr>
-            <w:rStyle w:val="Hyperlink"/>
-            <w:rFonts w:eastAsiaTheme="majorEastAsia"/>
-          </w:rPr>
-          <w:t xml:space="preserve">"Regularity of Public Transport Usage" by Stefan Foell, Santi </w:t>
-        </w:r>
-        <w:proofErr w:type="spellStart"/>
-        <w:r>
-          <w:rPr>
-            <w:rStyle w:val="Hyperlink"/>
-            <w:rFonts w:eastAsiaTheme="majorEastAsia"/>
-          </w:rPr>
-          <w:t>Phithakkitnukoon</w:t>
-        </w:r>
-        <w:proofErr w:type="spellEnd"/>
-        <w:r>
-          <w:rPr>
-            <w:rStyle w:val="Hyperlink"/>
-            <w:rFonts w:eastAsiaTheme="majorEastAsia"/>
-          </w:rPr>
-          <w:t xml:space="preserve"> et al. </w:t>
-        </w:r>
-        <w:r>
-          <w:rPr>
-            <w:rStyle w:val="Hyperlink"/>
-            <w:rFonts w:eastAsiaTheme="majorEastAsia"/>
-            <w:lang w:val="pt-BR"/>
-          </w:rPr>
-          <w:t>(usf.edu)</w:t>
-        </w:r>
-      </w:hyperlink>
-    </w:p>
-    <w:p>
-      <w:pPr>
-        <w:shd w:val="clear" w:color="auto" w:fill="FFFFFF"/>
-        <w:spacing w:line="480" w:lineRule="auto"/>
-        <w:jc w:val="both"/>
-        <w:textAlignment w:val="baseline"/>
-        <w:rPr>
-          <w:lang w:val="pt-BR"/>
-        </w:rPr>
-      </w:pPr>
-    </w:p>
-    <w:p>
-      <w:pPr>
-        <w:shd w:val="clear" w:color="auto" w:fill="FFFFFF"/>
-        <w:spacing w:line="480" w:lineRule="auto"/>
-        <w:jc w:val="both"/>
-        <w:textAlignment w:val="baseline"/>
-        <w:rPr>
-          <w:color w:val="242424"/>
-          <w:kern w:val="0"/>
-          <w:lang w:val="pt-BR" w:eastAsia="en-US"/>
-          <w14:ligatures w14:val="none"/>
-        </w:rPr>
-      </w:pPr>
-      <w:hyperlink r:id="rId12" w:history="1">
-        <w:r>
-          <w:rPr>
-            <w:rStyle w:val="Hyperlink"/>
-            <w:rFonts w:eastAsiaTheme="majorEastAsia"/>
-            <w:lang w:val="pt-BR"/>
-          </w:rPr>
-          <w:t>Portal do INE</w:t>
-        </w:r>
-      </w:hyperlink>
-    </w:p>
-    <w:p>
-      <w:pPr>
-        <w:spacing w:line="480" w:lineRule="auto"/>
-        <w:jc w:val="both"/>
-        <w:rPr>
-          <w:lang w:val="pt-BR"/>
-        </w:rPr>
-      </w:pPr>
-    </w:p>
-    <w:p>
-      <w:pPr>
-        <w:spacing w:line="480" w:lineRule="auto"/>
-        <w:jc w:val="both"/>
-        <w:rPr>
-          <w:lang w:val="pt-BR"/>
-        </w:rPr>
-      </w:pPr>
-      <w:hyperlink r:id="rId13" w:history="1">
-        <w:r>
-          <w:rPr>
-            <w:rStyle w:val="Hyperlink"/>
-            <w:rFonts w:eastAsiaTheme="majorEastAsia"/>
-            <w:lang w:val="pt-BR"/>
-          </w:rPr>
-          <w:t>Carris Metropolitana quer ultrapassar 14 milhões de passageiros por mês – Observador</w:t>
-        </w:r>
-      </w:hyperlink>
-    </w:p>
-    <w:p>
-      <w:pPr>
-        <w:spacing w:line="480" w:lineRule="auto"/>
-        <w:jc w:val="both"/>
-        <w:rPr>
-          <w:lang w:val="pt-BR"/>
-        </w:rPr>
-      </w:pPr>
-    </w:p>
-    <w:p>
-      <w:pPr>
-        <w:spacing w:line="480" w:lineRule="auto"/>
-        <w:jc w:val="both"/>
-      </w:pPr>
-      <w:proofErr w:type="spellStart"/>
-      <w:r>
-        <w:t>Passageiros</w:t>
-      </w:r>
-      <w:proofErr w:type="spellEnd"/>
-      <w:r>
-        <w:t xml:space="preserve"> </w:t>
-      </w:r>
-      <w:proofErr w:type="spellStart"/>
-      <w:r>
-        <w:t>transportados</w:t>
-      </w:r>
-      <w:proofErr w:type="spellEnd"/>
-      <w:r>
-        <w:t xml:space="preserve"> keyword.</w:t>
-      </w:r>
-    </w:p>
-    <w:p>
-      <w:pPr>
-        <w:spacing w:line="480" w:lineRule="auto"/>
-        <w:jc w:val="both"/>
-      </w:pPr>
-    </w:p>
-    <w:p>
-      <w:pPr>
-        <w:spacing w:line="480" w:lineRule="auto"/>
-        <w:jc w:val="both"/>
-      </w:pPr>
     </w:p>
     <w:p>
       <w:pPr>
@@ -1734,12 +1588,13 @@
           <w:szCs w:val="24"/>
         </w:rPr>
       </w:pPr>
-      <w:bookmarkStart w:id="2" w:name="_Toc161852040"/>
+      <w:bookmarkStart w:id="2" w:name="_Toc162119442"/>
       <w:r>
         <w:rPr>
           <w:rFonts w:cs="Times New Roman"/>
           <w:szCs w:val="24"/>
         </w:rPr>
+        <w:lastRenderedPageBreak/>
         <w:t>Metho</w:t>
       </w:r>
       <w:r>
@@ -1754,6 +1609,7 @@
     <w:p>
       <w:pPr>
         <w:spacing w:line="480" w:lineRule="auto"/>
+        <w:ind w:firstLine="720"/>
         <w:jc w:val="both"/>
       </w:pPr>
       <w:r>
@@ -1792,11 +1648,7 @@
         <w:t xml:space="preserve"> </w:t>
       </w:r>
       <w:r>
-        <w:t xml:space="preserve">There are two main methods for decision-making Mono-criterion methods and multi-criterion methods. The difference between </w:t>
-      </w:r>
-      <w:r>
-        <w:lastRenderedPageBreak/>
-        <w:t>them is the number of criteria or variables involved in the decision. This paper will focus on Multiple-Criteria Analysis (MCA).</w:t>
+        <w:t>There are two main methods for decision-making Mono-criterion methods and multi-criterion methods. The difference between them is the number of criteria or variables involved in the decision. This paper will focus on Multiple-Criteria Analysis (MCA).</w:t>
       </w:r>
     </w:p>
     <w:p>
@@ -2061,25 +1913,12 @@
         <w:jc w:val="both"/>
       </w:pPr>
       <w:r>
+        <w:lastRenderedPageBreak/>
         <w:t xml:space="preserve">This equation can also be represented in a matrix, as seen in </w:t>
       </w:r>
       <w:r>
         <w:t>table 1. In the left can be seen the options or alternatives, in the upper region in bold text the criterion, in the lowest region the weights, and finally in the right and in bold text the WSM score.</w:t>
       </w:r>
-    </w:p>
-    <w:p>
-      <w:pPr>
-        <w:spacing w:line="480" w:lineRule="auto"/>
-        <w:ind w:firstLine="720"/>
-        <w:jc w:val="both"/>
-      </w:pPr>
-    </w:p>
-    <w:p>
-      <w:pPr>
-        <w:spacing w:line="480" w:lineRule="auto"/>
-        <w:ind w:firstLine="720"/>
-        <w:jc w:val="both"/>
-      </w:pPr>
     </w:p>
     <w:p>
       <w:pPr>
@@ -2107,7 +1946,6 @@
           <w:sz w:val="20"/>
           <w:szCs w:val="20"/>
         </w:rPr>
-        <w:lastRenderedPageBreak/>
         <w:t xml:space="preserve">Table </w:t>
       </w:r>
       <w:r>
@@ -2242,7 +2080,7 @@
                     <pic:cNvPicPr/>
                   </pic:nvPicPr>
                   <pic:blipFill>
-                    <a:blip r:embed="rId14"/>
+                    <a:blip r:embed="rId10"/>
                     <a:stretch>
                       <a:fillRect/>
                     </a:stretch>
@@ -2269,6 +2107,7 @@
         <w:ind w:left="720"/>
         <w:jc w:val="both"/>
         <w:rPr>
+          <w:color w:val="FFFFFF" w:themeColor="background1"/>
           <w:sz w:val="20"/>
           <w:szCs w:val="20"/>
         </w:rPr>
@@ -2384,6 +2223,16 @@
     <w:p>
       <w:pPr>
         <w:spacing w:line="480" w:lineRule="auto"/>
+        <w:jc w:val="both"/>
+        <w:rPr>
+          <w:sz w:val="20"/>
+          <w:szCs w:val="20"/>
+        </w:rPr>
+      </w:pPr>
+    </w:p>
+    <w:p>
+      <w:pPr>
+        <w:spacing w:line="480" w:lineRule="auto"/>
         <w:ind w:firstLine="720"/>
         <w:jc w:val="both"/>
       </w:pPr>
@@ -2413,6 +2262,7 @@
       <w:pPr>
         <w:pStyle w:val="Caption"/>
         <w:keepNext/>
+        <w:spacing w:line="480" w:lineRule="auto"/>
         <w:ind w:firstLine="720"/>
         <w:rPr>
           <w:i w:val="0"/>
@@ -2432,6 +2282,7 @@
           <w:sz w:val="20"/>
           <w:szCs w:val="20"/>
         </w:rPr>
+        <w:lastRenderedPageBreak/>
         <w:t xml:space="preserve">Table </w:t>
       </w:r>
       <w:r>
@@ -2533,36 +2384,8 @@
           <w:sz w:val="20"/>
           <w:szCs w:val="20"/>
         </w:rPr>
-        <w:t xml:space="preserve">Criterion and weights to decide the best Carris </w:t>
-      </w:r>
-      <w:proofErr w:type="spellStart"/>
-      <w:r>
-        <w:rPr>
-          <w:color w:val="auto"/>
-          <w:sz w:val="20"/>
-          <w:szCs w:val="20"/>
-        </w:rPr>
-        <w:t>Espaço</w:t>
-      </w:r>
-      <w:proofErr w:type="spellEnd"/>
-      <w:r>
-        <w:rPr>
-          <w:color w:val="auto"/>
-          <w:sz w:val="20"/>
-          <w:szCs w:val="20"/>
-        </w:rPr>
-        <w:t xml:space="preserve"> </w:t>
-      </w:r>
-      <w:proofErr w:type="spellStart"/>
-      <w:r>
-        <w:rPr>
-          <w:color w:val="auto"/>
-          <w:sz w:val="20"/>
-          <w:szCs w:val="20"/>
-        </w:rPr>
-        <w:t>Navegante</w:t>
-      </w:r>
-      <w:proofErr w:type="spellEnd"/>
+        <w:t>Criterion and weights to decide the best Carris Espaço Navegante</w:t>
+      </w:r>
     </w:p>
     <w:tbl>
       <w:tblPr>
@@ -2799,7 +2622,7 @@
           <w:rFonts w:cs="Times New Roman"/>
         </w:rPr>
       </w:pPr>
-      <w:bookmarkStart w:id="3" w:name="_Toc161852041"/>
+      <w:bookmarkStart w:id="3" w:name="_Toc162119443"/>
       <w:r>
         <w:rPr>
           <w:rFonts w:cs="Times New Roman"/>
@@ -2815,23 +2638,7 @@
         <w:jc w:val="both"/>
       </w:pPr>
       <w:r>
-        <w:t xml:space="preserve">For this research secondary data sources will be used to find the best Carris </w:t>
-      </w:r>
-      <w:proofErr w:type="spellStart"/>
-      <w:r>
-        <w:t>Espaço</w:t>
-      </w:r>
-      <w:proofErr w:type="spellEnd"/>
-      <w:r>
-        <w:t xml:space="preserve"> </w:t>
-      </w:r>
-      <w:proofErr w:type="spellStart"/>
-      <w:r>
-        <w:t>Navegante</w:t>
-      </w:r>
-      <w:proofErr w:type="spellEnd"/>
-      <w:r>
-        <w:t xml:space="preserve"> in the Lisbon Metropolitan Area</w:t>
+        <w:t>For this research secondary data sources will be used to find the best Carris Espaço Navegante in the Lisbon Metropolitan Area</w:t>
       </w:r>
       <w:r>
         <w:t xml:space="preserve">. The design of this research is documentary because secondary data will be collected and analyzed. </w:t>
@@ -2928,7 +2735,7 @@
           <w:rFonts w:cs="Times New Roman"/>
         </w:rPr>
       </w:pPr>
-      <w:bookmarkStart w:id="4" w:name="_Toc161852043"/>
+      <w:bookmarkStart w:id="4" w:name="_Toc162119444"/>
       <w:r>
         <w:rPr>
           <w:rFonts w:cs="Times New Roman"/>
@@ -2954,6 +2761,7 @@
         <w:jc w:val="both"/>
       </w:pPr>
       <w:r>
+        <w:lastRenderedPageBreak/>
         <w:t xml:space="preserve">To continuously ingest and store this information the microservice Cloud Functions will be used, it consists of a python script that queries the Carris API every minute, transforms the </w:t>
       </w:r>
       <w:r>
@@ -2998,6 +2806,7 @@
       <w:pPr>
         <w:pStyle w:val="Caption"/>
         <w:keepNext/>
+        <w:spacing w:line="480" w:lineRule="auto"/>
         <w:ind w:left="720"/>
       </w:pPr>
       <w:r>
@@ -3010,7 +2819,6 @@
           <w:sz w:val="20"/>
           <w:szCs w:val="20"/>
         </w:rPr>
-        <w:lastRenderedPageBreak/>
         <w:t xml:space="preserve">Figure </w:t>
       </w:r>
       <w:r>
@@ -3131,7 +2939,7 @@
                     <pic:cNvPicPr/>
                   </pic:nvPicPr>
                   <pic:blipFill>
-                    <a:blip r:embed="rId15"/>
+                    <a:blip r:embed="rId11"/>
                     <a:stretch>
                       <a:fillRect/>
                     </a:stretch>
@@ -3172,13 +2980,18 @@
         <w:t xml:space="preserve">The whole ELT process can be seen in figure 2.  The data sources are Carris API and Google Reviews API, </w:t>
       </w:r>
       <w:r>
-        <w:t>the extraction and loading phase is done with a cloud function and a Unix-cron job. Then this data is stored within Big Query in a data lake. This raw data is then processed within Big Query with scheduled SQL queries to clean the data and move it to the Warehouse database, after this process the data can be analyzed within Looker Studio with the WSM to answer the research question. The Data Warehouse proposed for this research will be analyzed in the next section.</w:t>
+        <w:t xml:space="preserve">the extraction and loading phase is done with a cloud function and a Unix-cron job. Then this data is stored within Big Query in a data lake. This raw data is then processed within Big Query with scheduled SQL queries to clean the data and move it to the Warehouse database, after this process the data can be analyzed within Looker Studio with the </w:t>
+      </w:r>
+      <w:r>
+        <w:lastRenderedPageBreak/>
+        <w:t>WSM to answer the research question. The Data Warehouse proposed for this research will be analyzed in the next section.</w:t>
       </w:r>
     </w:p>
     <w:p>
       <w:pPr>
         <w:pStyle w:val="Caption"/>
         <w:keepNext/>
+        <w:spacing w:line="480" w:lineRule="auto"/>
         <w:rPr>
           <w:i w:val="0"/>
           <w:iCs w:val="0"/>
@@ -3304,9 +3117,9 @@
           <w:noProof/>
         </w:rPr>
         <w:drawing>
-          <wp:inline distT="0" distB="0" distL="0" distR="0" wp14:anchorId="2B925F69" wp14:editId="59C6D1C2">
-            <wp:extent cx="5731510" cy="1776730"/>
-            <wp:effectExtent l="0" t="0" r="2540" b="0"/>
+          <wp:inline distT="0" distB="0" distL="0" distR="0" wp14:anchorId="2B925F69" wp14:editId="3F2FA3FB">
+            <wp:extent cx="4810539" cy="1491235"/>
+            <wp:effectExtent l="0" t="0" r="0" b="0"/>
             <wp:docPr id="7" name="Picture 6" descr="A diagram of a diagram&#10;&#10;Description automatically generated">
               <a:extLst xmlns:a="http://schemas.openxmlformats.org/drawingml/2006/main">
                 <a:ext uri="{FF2B5EF4-FFF2-40B4-BE49-F238E27FC236}">
@@ -3333,7 +3146,7 @@
                     </pic:cNvPicPr>
                   </pic:nvPicPr>
                   <pic:blipFill>
-                    <a:blip r:embed="rId16" cstate="print">
+                    <a:blip r:embed="rId12" cstate="print">
                       <a:extLst>
                         <a:ext uri="{28A0092B-C50C-407E-A947-70E740481C1C}">
                           <a14:useLocalDpi xmlns:a14="http://schemas.microsoft.com/office/drawing/2010/main" val="0"/>
@@ -3347,7 +3160,7 @@
                   <pic:spPr>
                     <a:xfrm>
                       <a:off x="0" y="0"/>
-                      <a:ext cx="5731510" cy="1776730"/>
+                      <a:ext cx="4816795" cy="1493174"/>
                     </a:xfrm>
                     <a:prstGeom prst="rect">
                       <a:avLst/>
@@ -3374,20 +3187,14 @@
           <w:rFonts w:cs="Times New Roman"/>
         </w:rPr>
       </w:pPr>
-      <w:bookmarkStart w:id="5" w:name="_Toc161852044"/>
+      <w:bookmarkStart w:id="5" w:name="_Toc162119445"/>
       <w:r>
         <w:rPr>
           <w:rFonts w:cs="Times New Roman"/>
         </w:rPr>
-        <w:t xml:space="preserve">Data </w:t>
+        <w:t>Data Warehouse</w:t>
       </w:r>
       <w:bookmarkEnd w:id="5"/>
-      <w:r>
-        <w:rPr>
-          <w:rFonts w:cs="Times New Roman"/>
-        </w:rPr>
-        <w:t>Warehouse</w:t>
-      </w:r>
     </w:p>
     <w:p>
       <w:pPr>
@@ -3456,13 +3263,8 @@
       <w:r>
         <w:t xml:space="preserve"> </w:t>
       </w:r>
-      <w:proofErr w:type="spellStart"/>
-      <w:r>
-        <w:t>navegante</w:t>
-      </w:r>
-      <w:proofErr w:type="spellEnd"/>
-      <w:r>
-        <w:t xml:space="preserve"> and time, two</w:t>
+      <w:r>
+        <w:t>navegante and time, two</w:t>
       </w:r>
       <w:r>
         <w:t xml:space="preserve"> fact tables</w:t>
@@ -3492,15 +3294,7 @@
       </w:r>
       <w:proofErr w:type="spellEnd"/>
       <w:r>
-        <w:t xml:space="preserve"> </w:t>
-      </w:r>
-      <w:proofErr w:type="spellStart"/>
-      <w:r>
-        <w:t>navegante</w:t>
-      </w:r>
-      <w:proofErr w:type="spellEnd"/>
-      <w:r>
-        <w:t xml:space="preserve"> consists of an</w:t>
+        <w:t xml:space="preserve"> navegante consists of an</w:t>
       </w:r>
       <w:r>
         <w:t xml:space="preserve"> id that serves as primary key, name of the customer service point, location in coordinates, phone, address, postal code, municipality, district, shift, number of hours open per week and number of bus stops. This dimension has an interesting property, the number of hours open per week and number of bus stops might vary with time, making it a slowly changing dimension. This will be considered a type 1 and be overwritten if changes </w:t>
@@ -3552,6 +3346,7 @@
         <w:jc w:val="both"/>
       </w:pPr>
       <w:r>
+        <w:lastRenderedPageBreak/>
         <w:t xml:space="preserve">The fact table customers queue </w:t>
       </w:r>
       <w:r>
@@ -3562,20 +3357,18 @@
         <w:t>e</w:t>
       </w:r>
       <w:r>
-        <w:t>spaco</w:t>
+        <w:t>spaço</w:t>
       </w:r>
       <w:proofErr w:type="spellEnd"/>
       <w:r>
         <w:t xml:space="preserve"> </w:t>
       </w:r>
-      <w:proofErr w:type="spellStart"/>
       <w:r>
         <w:t>n</w:t>
       </w:r>
       <w:r>
         <w:t>avegante</w:t>
       </w:r>
-      <w:proofErr w:type="spellEnd"/>
       <w:r>
         <w:t xml:space="preserve"> id and time id, both columns compose the primary key and foreign keys of this table, it is connected to both tables in a one-to-many relationship. It’s important to note that the granularity of this table is one row per customer service point and minute, as this matches the data extraction process of the ELT pipeline. The measures of this table are number of customers currently waiting in the line, expected wait time, number of active counters, is open is a flag attribute that informs if at that timestamp that customer service point is open or closed.</w:t>
       </w:r>
@@ -3587,210 +3380,168 @@
         <w:jc w:val="both"/>
       </w:pPr>
       <w:r>
-        <w:lastRenderedPageBreak/>
-        <w:t xml:space="preserve">Finally, the fact customers reviews table has </w:t>
+        <w:t xml:space="preserve">Finally, the fact customers </w:t>
+      </w:r>
+      <w:r>
+        <w:t>reviews</w:t>
+      </w:r>
+      <w:r>
+        <w:t xml:space="preserve"> table has </w:t>
       </w:r>
       <w:proofErr w:type="spellStart"/>
       <w:r>
         <w:t>e</w:t>
       </w:r>
       <w:r>
-        <w:t>spaco</w:t>
+        <w:t>spaço</w:t>
       </w:r>
       <w:proofErr w:type="spellEnd"/>
       <w:r>
         <w:t xml:space="preserve"> </w:t>
       </w:r>
+      <w:r>
+        <w:t>n</w:t>
+      </w:r>
+      <w:r>
+        <w:t>avegante</w:t>
+      </w:r>
+      <w:r>
+        <w:t xml:space="preserve"> id and time id, both columns compose the primary key and foreign keys of this table, it is connected to both tables in a one-to-many relationship. The granularity of this table does not match the other fact table customer’s queue. This entails an important consideration, measures between both tables can not be comparable, that’s one of the reasons why the weight given to Average rating on Google Reviews criterion is low in the WSM. The other important consideration is that the dimension time that has a granularity of minute won’t work with this table, therefore a view of time dimension will be created to match the granularity of this table. The important metric in this table is the review score.</w:t>
+      </w:r>
+    </w:p>
+    <w:p>
+      <w:pPr>
+        <w:spacing w:line="480" w:lineRule="auto"/>
+      </w:pPr>
+      <w:r>
+        <w:rPr>
+          <w:b/>
+          <w:bCs/>
+          <w:sz w:val="20"/>
+          <w:szCs w:val="20"/>
+          <w:lang w:val="pt-BR"/>
+        </w:rPr>
+        <w:t xml:space="preserve">Figure </w:t>
+      </w:r>
+      <w:r>
+        <w:rPr>
+          <w:b/>
+          <w:bCs/>
+          <w:i/>
+          <w:iCs/>
+          <w:sz w:val="20"/>
+          <w:szCs w:val="20"/>
+        </w:rPr>
+        <w:fldChar w:fldCharType="begin"/>
+      </w:r>
+      <w:r>
+        <w:rPr>
+          <w:b/>
+          <w:bCs/>
+          <w:sz w:val="20"/>
+          <w:szCs w:val="20"/>
+          <w:lang w:val="pt-BR"/>
+        </w:rPr>
+        <w:instrText xml:space="preserve"> SEQ Figure \* ARABIC </w:instrText>
+      </w:r>
+      <w:r>
+        <w:rPr>
+          <w:b/>
+          <w:bCs/>
+          <w:i/>
+          <w:iCs/>
+          <w:sz w:val="20"/>
+          <w:szCs w:val="20"/>
+        </w:rPr>
+        <w:fldChar w:fldCharType="separate"/>
+      </w:r>
+      <w:r>
+        <w:rPr>
+          <w:b/>
+          <w:bCs/>
+          <w:sz w:val="20"/>
+          <w:szCs w:val="20"/>
+          <w:lang w:val="pt-BR"/>
+        </w:rPr>
+        <w:t>3</w:t>
+      </w:r>
+      <w:r>
+        <w:rPr>
+          <w:b/>
+          <w:bCs/>
+          <w:i/>
+          <w:iCs/>
+          <w:sz w:val="20"/>
+          <w:szCs w:val="20"/>
+        </w:rPr>
+        <w:fldChar w:fldCharType="end"/>
+      </w:r>
+      <w:r>
+        <w:rPr>
+          <w:b/>
+          <w:bCs/>
+          <w:sz w:val="20"/>
+          <w:szCs w:val="20"/>
+          <w:lang w:val="pt-BR"/>
+        </w:rPr>
+        <w:t>.</w:t>
+      </w:r>
+      <w:r>
+        <w:rPr>
+          <w:sz w:val="20"/>
+          <w:szCs w:val="20"/>
+          <w:lang w:val="pt-BR"/>
+        </w:rPr>
+        <w:br/>
+      </w:r>
       <w:proofErr w:type="spellStart"/>
       <w:r>
-        <w:t>n</w:t>
-      </w:r>
-      <w:r>
-        <w:t>avegante</w:t>
+        <w:rPr>
+          <w:sz w:val="20"/>
+          <w:szCs w:val="20"/>
+          <w:lang w:val="pt-BR"/>
+        </w:rPr>
+        <w:t>Logical</w:t>
       </w:r>
       <w:proofErr w:type="spellEnd"/>
       <w:r>
-        <w:t xml:space="preserve"> id and time id, both columns compose the primary key and foreign keys of this table, it is connected to both tables in a one-to-many relationship. The granularity of this table does not match the other fact table customer’s queue. This entails an important consideration, measures between both tables can not be comparable, that’s one of the reasons why the weight given to Average rating on Google Reviews criterion is low in the WSM. The other important consideration is that the dimension time that has a granularity of minute won’t work with this table, therefore a view of time dimension will be created to match the granularity of this table. The important metric in this table is the review score.</w:t>
-      </w:r>
-    </w:p>
-    <w:p>
-      <w:pPr>
-        <w:pStyle w:val="Caption"/>
-        <w:keepNext/>
-        <w:rPr>
-          <w:i w:val="0"/>
-          <w:iCs w:val="0"/>
-          <w:color w:val="auto"/>
+        <w:rPr>
           <w:sz w:val="20"/>
           <w:szCs w:val="20"/>
           <w:lang w:val="pt-BR"/>
         </w:rPr>
-      </w:pPr>
-      <w:r>
-        <w:rPr>
-          <w:b/>
-          <w:bCs/>
-          <w:i w:val="0"/>
-          <w:iCs w:val="0"/>
-          <w:color w:val="auto"/>
+        <w:t xml:space="preserve"> Data Model </w:t>
+      </w:r>
+      <w:proofErr w:type="spellStart"/>
+      <w:r>
+        <w:rPr>
           <w:sz w:val="20"/>
           <w:szCs w:val="20"/>
           <w:lang w:val="pt-BR"/>
         </w:rPr>
-        <w:t xml:space="preserve">Figure </w:t>
-      </w:r>
-      <w:r>
-        <w:rPr>
-          <w:b/>
-          <w:bCs/>
-          <w:i w:val="0"/>
-          <w:iCs w:val="0"/>
-          <w:color w:val="auto"/>
-          <w:sz w:val="20"/>
-          <w:szCs w:val="20"/>
-        </w:rPr>
-        <w:fldChar w:fldCharType="begin"/>
-      </w:r>
-      <w:r>
-        <w:rPr>
-          <w:b/>
-          <w:bCs/>
-          <w:i w:val="0"/>
-          <w:iCs w:val="0"/>
-          <w:color w:val="auto"/>
+        <w:t>Diagram</w:t>
+      </w:r>
+      <w:proofErr w:type="spellEnd"/>
+      <w:r>
+        <w:rPr>
           <w:sz w:val="20"/>
           <w:szCs w:val="20"/>
           <w:lang w:val="pt-BR"/>
         </w:rPr>
-        <w:instrText xml:space="preserve"> SEQ Figure \* ARABIC </w:instrText>
-      </w:r>
-      <w:r>
-        <w:rPr>
-          <w:b/>
-          <w:bCs/>
-          <w:i w:val="0"/>
-          <w:iCs w:val="0"/>
-          <w:color w:val="auto"/>
-          <w:sz w:val="20"/>
-          <w:szCs w:val="20"/>
-        </w:rPr>
-        <w:fldChar w:fldCharType="separate"/>
-      </w:r>
-      <w:r>
-        <w:rPr>
-          <w:b/>
-          <w:bCs/>
-          <w:i w:val="0"/>
-          <w:iCs w:val="0"/>
-          <w:color w:val="auto"/>
+        <w:t xml:space="preserve"> </w:t>
+      </w:r>
+      <w:proofErr w:type="spellStart"/>
+      <w:r>
+        <w:rPr>
           <w:sz w:val="20"/>
           <w:szCs w:val="20"/>
           <w:lang w:val="pt-BR"/>
         </w:rPr>
-        <w:t>3</w:t>
-      </w:r>
-      <w:r>
-        <w:rPr>
-          <w:b/>
-          <w:bCs/>
-          <w:i w:val="0"/>
-          <w:iCs w:val="0"/>
-          <w:color w:val="auto"/>
-          <w:sz w:val="20"/>
-          <w:szCs w:val="20"/>
-        </w:rPr>
-        <w:fldChar w:fldCharType="end"/>
-      </w:r>
-      <w:r>
-        <w:rPr>
-          <w:b/>
-          <w:bCs/>
-          <w:i w:val="0"/>
-          <w:iCs w:val="0"/>
-          <w:color w:val="auto"/>
-          <w:sz w:val="20"/>
-          <w:szCs w:val="20"/>
-          <w:lang w:val="pt-BR"/>
-        </w:rPr>
-        <w:t>.</w:t>
-      </w:r>
-      <w:r>
-        <w:rPr>
-          <w:i w:val="0"/>
-          <w:iCs w:val="0"/>
-          <w:color w:val="auto"/>
-          <w:sz w:val="20"/>
-          <w:szCs w:val="20"/>
-          <w:lang w:val="pt-BR"/>
-        </w:rPr>
-        <w:br/>
-      </w:r>
-      <w:proofErr w:type="spellStart"/>
-      <w:r>
-        <w:rPr>
-          <w:i w:val="0"/>
-          <w:iCs w:val="0"/>
-          <w:color w:val="auto"/>
-          <w:sz w:val="20"/>
-          <w:szCs w:val="20"/>
-          <w:lang w:val="pt-BR"/>
-        </w:rPr>
-        <w:t>Logical</w:t>
+        <w:t>of</w:t>
       </w:r>
       <w:proofErr w:type="spellEnd"/>
       <w:r>
         <w:rPr>
-          <w:i w:val="0"/>
-          <w:iCs w:val="0"/>
-          <w:color w:val="auto"/>
-          <w:sz w:val="20"/>
-          <w:szCs w:val="20"/>
-          <w:lang w:val="pt-BR"/>
-        </w:rPr>
-        <w:t xml:space="preserve"> Data Model </w:t>
-      </w:r>
-      <w:proofErr w:type="spellStart"/>
-      <w:r>
-        <w:rPr>
-          <w:i w:val="0"/>
-          <w:iCs w:val="0"/>
-          <w:color w:val="auto"/>
-          <w:sz w:val="20"/>
-          <w:szCs w:val="20"/>
-          <w:lang w:val="pt-BR"/>
-        </w:rPr>
-        <w:t>Diagram</w:t>
-      </w:r>
-      <w:proofErr w:type="spellEnd"/>
-      <w:r>
-        <w:rPr>
-          <w:i w:val="0"/>
-          <w:iCs w:val="0"/>
-          <w:color w:val="auto"/>
-          <w:sz w:val="20"/>
-          <w:szCs w:val="20"/>
-          <w:lang w:val="pt-BR"/>
-        </w:rPr>
-        <w:t xml:space="preserve"> </w:t>
-      </w:r>
-      <w:proofErr w:type="spellStart"/>
-      <w:r>
-        <w:rPr>
-          <w:i w:val="0"/>
-          <w:iCs w:val="0"/>
-          <w:color w:val="auto"/>
-          <w:sz w:val="20"/>
-          <w:szCs w:val="20"/>
-          <w:lang w:val="pt-BR"/>
-        </w:rPr>
-        <w:t>of</w:t>
-      </w:r>
-      <w:proofErr w:type="spellEnd"/>
-      <w:r>
-        <w:rPr>
-          <w:i w:val="0"/>
-          <w:iCs w:val="0"/>
-          <w:color w:val="auto"/>
           <w:sz w:val="20"/>
           <w:szCs w:val="20"/>
           <w:lang w:val="pt-BR"/>
@@ -3802,22 +3553,20 @@
       <w:pPr>
         <w:spacing w:line="480" w:lineRule="auto"/>
         <w:jc w:val="both"/>
+        <w:rPr>
+          <w:lang w:val="pt-BR"/>
+        </w:rPr>
       </w:pPr>
       <w:r>
         <w:rPr>
           <w:noProof/>
+          <w:lang w:val="pt-BR"/>
         </w:rPr>
         <w:drawing>
-          <wp:inline distT="0" distB="0" distL="0" distR="0" wp14:anchorId="12A85EC1" wp14:editId="723F1300">
-            <wp:extent cx="5731510" cy="2682875"/>
-            <wp:effectExtent l="0" t="0" r="2540" b="3175"/>
-            <wp:docPr id="8" name="Picture 7" descr="A close-up of a document&#10;&#10;Description automatically generated">
-              <a:extLst xmlns:a="http://schemas.openxmlformats.org/drawingml/2006/main">
-                <a:ext uri="{FF2B5EF4-FFF2-40B4-BE49-F238E27FC236}">
-                  <a16:creationId xmlns:a16="http://schemas.microsoft.com/office/drawing/2014/main" id="{0767C17C-E7E4-A7C8-284B-4E4FFBEDF37A}"/>
-                </a:ext>
-              </a:extLst>
-            </wp:docPr>
+          <wp:inline distT="0" distB="0" distL="0" distR="0" wp14:anchorId="57477666" wp14:editId="3B080EE1">
+            <wp:extent cx="5202914" cy="2578384"/>
+            <wp:effectExtent l="0" t="0" r="0" b="0"/>
+            <wp:docPr id="1730746217" name="Picture 1"/>
             <wp:cNvGraphicFramePr>
               <a:graphicFrameLocks xmlns:a="http://schemas.openxmlformats.org/drawingml/2006/main" noChangeAspect="1"/>
             </wp:cNvGraphicFramePr>
@@ -3825,25 +3574,280 @@
               <a:graphicData uri="http://schemas.openxmlformats.org/drawingml/2006/picture">
                 <pic:pic xmlns:pic="http://schemas.openxmlformats.org/drawingml/2006/picture">
                   <pic:nvPicPr>
-                    <pic:cNvPr id="8" name="Picture 7" descr="A close-up of a document&#10;&#10;Description automatically generated">
-                      <a:extLst>
-                        <a:ext uri="{FF2B5EF4-FFF2-40B4-BE49-F238E27FC236}">
-                          <a16:creationId xmlns:a16="http://schemas.microsoft.com/office/drawing/2014/main" id="{0767C17C-E7E4-A7C8-284B-4E4FFBEDF37A}"/>
-                        </a:ext>
-                      </a:extLst>
-                    </pic:cNvPr>
+                    <pic:cNvPr id="0" name="Picture 1"/>
                     <pic:cNvPicPr>
-                      <a:picLocks noChangeAspect="1"/>
+                      <a:picLocks noChangeAspect="1" noChangeArrowheads="1"/>
                     </pic:cNvPicPr>
                   </pic:nvPicPr>
                   <pic:blipFill>
-                    <a:blip r:embed="rId17" cstate="print">
+                    <a:blip r:embed="rId13" cstate="print">
                       <a:extLst>
                         <a:ext uri="{28A0092B-C50C-407E-A947-70E740481C1C}">
                           <a14:useLocalDpi xmlns:a14="http://schemas.microsoft.com/office/drawing/2010/main" val="0"/>
                         </a:ext>
                       </a:extLst>
                     </a:blip>
+                    <a:srcRect/>
+                    <a:stretch>
+                      <a:fillRect/>
+                    </a:stretch>
+                  </pic:blipFill>
+                  <pic:spPr bwMode="auto">
+                    <a:xfrm>
+                      <a:off x="0" y="0"/>
+                      <a:ext cx="5202914" cy="2578384"/>
+                    </a:xfrm>
+                    <a:prstGeom prst="rect">
+                      <a:avLst/>
+                    </a:prstGeom>
+                    <a:noFill/>
+                    <a:ln>
+                      <a:noFill/>
+                    </a:ln>
+                  </pic:spPr>
+                </pic:pic>
+              </a:graphicData>
+            </a:graphic>
+          </wp:inline>
+        </w:drawing>
+      </w:r>
+    </w:p>
+    <w:p>
+      <w:pPr>
+        <w:pStyle w:val="Heading1"/>
+        <w:jc w:val="both"/>
+        <w:rPr>
+          <w:rFonts w:cs="Times New Roman"/>
+          <w:szCs w:val="24"/>
+        </w:rPr>
+      </w:pPr>
+      <w:bookmarkStart w:id="6" w:name="_Toc162119446"/>
+      <w:r>
+        <w:rPr>
+          <w:rFonts w:cs="Times New Roman"/>
+          <w:szCs w:val="24"/>
+        </w:rPr>
+        <w:lastRenderedPageBreak/>
+        <w:t>Results</w:t>
+      </w:r>
+      <w:bookmarkEnd w:id="6"/>
+    </w:p>
+    <w:p>
+      <w:pPr>
+        <w:spacing w:line="480" w:lineRule="auto"/>
+        <w:ind w:firstLine="720"/>
+        <w:jc w:val="both"/>
+      </w:pPr>
+      <w:r>
+        <w:t xml:space="preserve">Results are published to the public in a dashboard on </w:t>
+      </w:r>
+      <w:r>
+        <w:t xml:space="preserve">Looker </w:t>
+      </w:r>
+      <w:r>
+        <w:t>S</w:t>
+      </w:r>
+      <w:r>
+        <w:t>tudio</w:t>
+      </w:r>
+      <w:r>
+        <w:t xml:space="preserve">, results might be changing </w:t>
+      </w:r>
+      <w:r>
+        <w:t>daily</w:t>
+      </w:r>
+      <w:r>
+        <w:t xml:space="preserve">, since the pipeline will continue to ingest data every minute. </w:t>
+      </w:r>
+      <w:r>
+        <w:t xml:space="preserve">The results presented in this paper are until March 23, 2024. </w:t>
+      </w:r>
+    </w:p>
+    <w:p>
+      <w:pPr>
+        <w:spacing w:line="480" w:lineRule="auto"/>
+        <w:ind w:firstLine="720"/>
+        <w:jc w:val="both"/>
+      </w:pPr>
+      <w:r>
+        <w:t>Table 3 shows the top 10 best E</w:t>
+      </w:r>
+      <w:r>
+        <w:t>spaço</w:t>
+      </w:r>
+      <w:r>
+        <w:t xml:space="preserve"> Navegante in the Lisbon Metropolitan Area. Notice that in this table the WSM score is presented in the first column and the values without normalization can be seen from column 3 to 6. It’s evident that since the largest weight was given to the expected wait time in rush hour the best places will be where you wait the least amount of time during a rush hour. It’s interesting to note also that the only 2 </w:t>
+      </w:r>
+      <w:proofErr w:type="spellStart"/>
+      <w:r>
+        <w:t>e</w:t>
+      </w:r>
+      <w:r>
+        <w:t>spaço</w:t>
+      </w:r>
+      <w:r>
+        <w:t>s</w:t>
+      </w:r>
+      <w:proofErr w:type="spellEnd"/>
+      <w:r>
+        <w:t xml:space="preserve"> navegante with 5 stars on Google Reviews have a low wait time during rush hour but higher number of bus stops compared to the “best”. This suggests that people might be more likely to give a positive review if you wait less time during a rush hour, however that correlation goes beyond the scope of this report.</w:t>
+      </w:r>
+    </w:p>
+    <w:p>
+      <w:pPr>
+        <w:pStyle w:val="Caption"/>
+        <w:keepNext/>
+        <w:spacing w:line="480" w:lineRule="auto"/>
+        <w:rPr>
+          <w:color w:val="auto"/>
+          <w:sz w:val="20"/>
+          <w:szCs w:val="20"/>
+        </w:rPr>
+      </w:pPr>
+      <w:r>
+        <w:rPr>
+          <w:b/>
+          <w:bCs/>
+          <w:i w:val="0"/>
+          <w:iCs w:val="0"/>
+          <w:color w:val="auto"/>
+          <w:sz w:val="20"/>
+          <w:szCs w:val="20"/>
+        </w:rPr>
+        <w:t xml:space="preserve">Table </w:t>
+      </w:r>
+      <w:r>
+        <w:rPr>
+          <w:b/>
+          <w:bCs/>
+          <w:i w:val="0"/>
+          <w:iCs w:val="0"/>
+          <w:color w:val="auto"/>
+          <w:sz w:val="20"/>
+          <w:szCs w:val="20"/>
+        </w:rPr>
+        <w:fldChar w:fldCharType="begin"/>
+      </w:r>
+      <w:r>
+        <w:rPr>
+          <w:b/>
+          <w:bCs/>
+          <w:i w:val="0"/>
+          <w:iCs w:val="0"/>
+          <w:color w:val="auto"/>
+          <w:sz w:val="20"/>
+          <w:szCs w:val="20"/>
+        </w:rPr>
+        <w:instrText xml:space="preserve"> SEQ Table \* ARABIC </w:instrText>
+      </w:r>
+      <w:r>
+        <w:rPr>
+          <w:b/>
+          <w:bCs/>
+          <w:i w:val="0"/>
+          <w:iCs w:val="0"/>
+          <w:color w:val="auto"/>
+          <w:sz w:val="20"/>
+          <w:szCs w:val="20"/>
+        </w:rPr>
+        <w:fldChar w:fldCharType="separate"/>
+      </w:r>
+      <w:r>
+        <w:rPr>
+          <w:b/>
+          <w:bCs/>
+          <w:i w:val="0"/>
+          <w:iCs w:val="0"/>
+          <w:noProof/>
+          <w:color w:val="auto"/>
+          <w:sz w:val="20"/>
+          <w:szCs w:val="20"/>
+        </w:rPr>
+        <w:t>3</w:t>
+      </w:r>
+      <w:r>
+        <w:rPr>
+          <w:b/>
+          <w:bCs/>
+          <w:i w:val="0"/>
+          <w:iCs w:val="0"/>
+          <w:color w:val="auto"/>
+          <w:sz w:val="20"/>
+          <w:szCs w:val="20"/>
+        </w:rPr>
+        <w:fldChar w:fldCharType="end"/>
+      </w:r>
+      <w:r>
+        <w:rPr>
+          <w:b/>
+          <w:bCs/>
+          <w:i w:val="0"/>
+          <w:iCs w:val="0"/>
+          <w:color w:val="auto"/>
+          <w:sz w:val="20"/>
+          <w:szCs w:val="20"/>
+        </w:rPr>
+        <w:t>.</w:t>
+      </w:r>
+      <w:r>
+        <w:rPr>
+          <w:b/>
+          <w:bCs/>
+          <w:i w:val="0"/>
+          <w:iCs w:val="0"/>
+          <w:color w:val="auto"/>
+          <w:sz w:val="20"/>
+          <w:szCs w:val="20"/>
+        </w:rPr>
+        <w:br/>
+      </w:r>
+      <w:r>
+        <w:rPr>
+          <w:color w:val="auto"/>
+          <w:sz w:val="20"/>
+          <w:szCs w:val="20"/>
+        </w:rPr>
+        <w:t>Top 10 Best E</w:t>
+      </w:r>
+      <w:r>
+        <w:rPr>
+          <w:color w:val="auto"/>
+          <w:sz w:val="20"/>
+          <w:szCs w:val="20"/>
+        </w:rPr>
+        <w:t>spaço</w:t>
+      </w:r>
+      <w:r>
+        <w:rPr>
+          <w:color w:val="auto"/>
+          <w:sz w:val="20"/>
+          <w:szCs w:val="20"/>
+        </w:rPr>
+        <w:t xml:space="preserve"> Navegante in Lisbon Metropolitan Area.</w:t>
+      </w:r>
+    </w:p>
+    <w:p>
+      <w:pPr>
+        <w:spacing w:line="480" w:lineRule="auto"/>
+      </w:pPr>
+      <w:r>
+        <w:drawing>
+          <wp:inline distT="0" distB="0" distL="0" distR="0" wp14:anchorId="41A5D786" wp14:editId="645C8FEF">
+            <wp:extent cx="5731510" cy="1872615"/>
+            <wp:effectExtent l="0" t="0" r="2540" b="0"/>
+            <wp:docPr id="2087986305" name="Picture 1" descr="A table with numbers and symbols&#10;&#10;Description automatically generated"/>
+            <wp:cNvGraphicFramePr>
+              <a:graphicFrameLocks xmlns:a="http://schemas.openxmlformats.org/drawingml/2006/main" noChangeAspect="1"/>
+            </wp:cNvGraphicFramePr>
+            <a:graphic xmlns:a="http://schemas.openxmlformats.org/drawingml/2006/main">
+              <a:graphicData uri="http://schemas.openxmlformats.org/drawingml/2006/picture">
+                <pic:pic xmlns:pic="http://schemas.openxmlformats.org/drawingml/2006/picture">
+                  <pic:nvPicPr>
+                    <pic:cNvPr id="2087986305" name="Picture 1" descr="A table with numbers and symbols&#10;&#10;Description automatically generated"/>
+                    <pic:cNvPicPr/>
+                  </pic:nvPicPr>
+                  <pic:blipFill>
+                    <a:blip r:embed="rId14"/>
                     <a:stretch>
                       <a:fillRect/>
                     </a:stretch>
@@ -3851,7 +3855,7 @@
                   <pic:spPr>
                     <a:xfrm>
                       <a:off x="0" y="0"/>
-                      <a:ext cx="5731510" cy="2682875"/>
+                      <a:ext cx="5731510" cy="1872615"/>
                     </a:xfrm>
                     <a:prstGeom prst="rect">
                       <a:avLst/>
@@ -3867,11 +3871,205 @@
     <w:p>
       <w:pPr>
         <w:spacing w:line="480" w:lineRule="auto"/>
+        <w:ind w:firstLine="720"/>
         <w:jc w:val="both"/>
       </w:pPr>
       <w:r>
-        <w:t>This data model will be used to calculate the WSM model in Looker Studio and visualize it.</w:t>
-      </w:r>
+        <w:t xml:space="preserve">In table 4, the worst </w:t>
+      </w:r>
+      <w:proofErr w:type="spellStart"/>
+      <w:r>
+        <w:t>e</w:t>
+      </w:r>
+      <w:r>
+        <w:t>spaço</w:t>
+      </w:r>
+      <w:r>
+        <w:t>s</w:t>
+      </w:r>
+      <w:proofErr w:type="spellEnd"/>
+      <w:r>
+        <w:t xml:space="preserve"> navegantes in Lisbon Metropolitan Area are shown. Given the weights that were selected for each variable it’s evident that the customer service point where customers are expected to wait more in rush hours will get a lower score, but it’s interesting that some of the worst customer service points also score lower on Google Reviews, </w:t>
+      </w:r>
+      <w:r>
+        <w:lastRenderedPageBreak/>
+        <w:t xml:space="preserve">and have less number of opening hours per week than the maximum number of opening hours per week among all of the </w:t>
+      </w:r>
+      <w:proofErr w:type="spellStart"/>
+      <w:r>
+        <w:t>e</w:t>
+      </w:r>
+      <w:r>
+        <w:t>spaço</w:t>
+      </w:r>
+      <w:r>
+        <w:t>s</w:t>
+      </w:r>
+      <w:proofErr w:type="spellEnd"/>
+      <w:r>
+        <w:t xml:space="preserve"> navegante.</w:t>
+      </w:r>
+    </w:p>
+    <w:p>
+      <w:pPr>
+        <w:pStyle w:val="Caption"/>
+        <w:keepNext/>
+        <w:spacing w:line="480" w:lineRule="auto"/>
+        <w:rPr>
+          <w:color w:val="auto"/>
+          <w:sz w:val="20"/>
+          <w:szCs w:val="20"/>
+        </w:rPr>
+      </w:pPr>
+      <w:r>
+        <w:rPr>
+          <w:b/>
+          <w:bCs/>
+          <w:i w:val="0"/>
+          <w:iCs w:val="0"/>
+          <w:color w:val="auto"/>
+          <w:sz w:val="20"/>
+          <w:szCs w:val="20"/>
+        </w:rPr>
+        <w:t xml:space="preserve">Table </w:t>
+      </w:r>
+      <w:r>
+        <w:rPr>
+          <w:b/>
+          <w:bCs/>
+          <w:i w:val="0"/>
+          <w:iCs w:val="0"/>
+          <w:color w:val="auto"/>
+          <w:sz w:val="20"/>
+          <w:szCs w:val="20"/>
+        </w:rPr>
+        <w:fldChar w:fldCharType="begin"/>
+      </w:r>
+      <w:r>
+        <w:rPr>
+          <w:b/>
+          <w:bCs/>
+          <w:i w:val="0"/>
+          <w:iCs w:val="0"/>
+          <w:color w:val="auto"/>
+          <w:sz w:val="20"/>
+          <w:szCs w:val="20"/>
+        </w:rPr>
+        <w:instrText xml:space="preserve"> SEQ Table \* ARABIC </w:instrText>
+      </w:r>
+      <w:r>
+        <w:rPr>
+          <w:b/>
+          <w:bCs/>
+          <w:i w:val="0"/>
+          <w:iCs w:val="0"/>
+          <w:color w:val="auto"/>
+          <w:sz w:val="20"/>
+          <w:szCs w:val="20"/>
+        </w:rPr>
+        <w:fldChar w:fldCharType="separate"/>
+      </w:r>
+      <w:r>
+        <w:rPr>
+          <w:b/>
+          <w:bCs/>
+          <w:i w:val="0"/>
+          <w:iCs w:val="0"/>
+          <w:noProof/>
+          <w:color w:val="auto"/>
+          <w:sz w:val="20"/>
+          <w:szCs w:val="20"/>
+        </w:rPr>
+        <w:t>4</w:t>
+      </w:r>
+      <w:r>
+        <w:rPr>
+          <w:b/>
+          <w:bCs/>
+          <w:i w:val="0"/>
+          <w:iCs w:val="0"/>
+          <w:color w:val="auto"/>
+          <w:sz w:val="20"/>
+          <w:szCs w:val="20"/>
+        </w:rPr>
+        <w:fldChar w:fldCharType="end"/>
+      </w:r>
+      <w:r>
+        <w:rPr>
+          <w:b/>
+          <w:bCs/>
+          <w:i w:val="0"/>
+          <w:iCs w:val="0"/>
+          <w:color w:val="auto"/>
+          <w:sz w:val="20"/>
+          <w:szCs w:val="20"/>
+        </w:rPr>
+        <w:t>.</w:t>
+      </w:r>
+      <w:r>
+        <w:rPr>
+          <w:color w:val="auto"/>
+          <w:sz w:val="20"/>
+          <w:szCs w:val="20"/>
+        </w:rPr>
+        <w:br/>
+        <w:t xml:space="preserve">Top 3 Worst </w:t>
+      </w:r>
+      <w:r>
+        <w:rPr>
+          <w:color w:val="auto"/>
+          <w:sz w:val="20"/>
+          <w:szCs w:val="20"/>
+        </w:rPr>
+        <w:t>Espaço Navegante in Lisbon Metropolitan Area.</w:t>
+      </w:r>
+    </w:p>
+    <w:p>
+      <w:pPr>
+        <w:spacing w:line="480" w:lineRule="auto"/>
+      </w:pPr>
+      <w:r>
+        <w:drawing>
+          <wp:inline distT="0" distB="0" distL="0" distR="0" wp14:anchorId="032D4989" wp14:editId="5EBDA20C">
+            <wp:extent cx="5731510" cy="755015"/>
+            <wp:effectExtent l="0" t="0" r="2540" b="6985"/>
+            <wp:docPr id="264782612" name="Picture 1" descr="A blue and white box with white text&#10;&#10;Description automatically generated"/>
+            <wp:cNvGraphicFramePr>
+              <a:graphicFrameLocks xmlns:a="http://schemas.openxmlformats.org/drawingml/2006/main" noChangeAspect="1"/>
+            </wp:cNvGraphicFramePr>
+            <a:graphic xmlns:a="http://schemas.openxmlformats.org/drawingml/2006/main">
+              <a:graphicData uri="http://schemas.openxmlformats.org/drawingml/2006/picture">
+                <pic:pic xmlns:pic="http://schemas.openxmlformats.org/drawingml/2006/picture">
+                  <pic:nvPicPr>
+                    <pic:cNvPr id="264782612" name="Picture 1" descr="A blue and white box with white text&#10;&#10;Description automatically generated"/>
+                    <pic:cNvPicPr/>
+                  </pic:nvPicPr>
+                  <pic:blipFill>
+                    <a:blip r:embed="rId15"/>
+                    <a:stretch>
+                      <a:fillRect/>
+                    </a:stretch>
+                  </pic:blipFill>
+                  <pic:spPr>
+                    <a:xfrm>
+                      <a:off x="0" y="0"/>
+                      <a:ext cx="5731510" cy="755015"/>
+                    </a:xfrm>
+                    <a:prstGeom prst="rect">
+                      <a:avLst/>
+                    </a:prstGeom>
+                  </pic:spPr>
+                </pic:pic>
+              </a:graphicData>
+            </a:graphic>
+          </wp:inline>
+        </w:drawing>
+      </w:r>
+    </w:p>
+    <w:p>
+      <w:pPr>
+        <w:spacing w:line="480" w:lineRule="auto"/>
+      </w:pPr>
     </w:p>
     <w:p>
       <w:pPr>
@@ -3882,58 +4080,242 @@
           <w:szCs w:val="24"/>
         </w:rPr>
       </w:pPr>
-      <w:bookmarkStart w:id="6" w:name="_Toc161852045"/>
+      <w:bookmarkStart w:id="7" w:name="_Toc162119447"/>
       <w:r>
         <w:rPr>
           <w:rFonts w:cs="Times New Roman"/>
           <w:szCs w:val="24"/>
         </w:rPr>
-        <w:t>Results</w:t>
-      </w:r>
-      <w:bookmarkEnd w:id="6"/>
-    </w:p>
-    <w:p>
-      <w:r>
-        <w:t>dada</w:t>
-      </w:r>
-    </w:p>
-    <w:p/>
-    <w:p>
-      <w:pPr>
-        <w:pStyle w:val="Heading1"/>
-        <w:jc w:val="both"/>
+        <w:t>Conclusions</w:t>
+      </w:r>
+      <w:r>
         <w:rPr>
           <w:rFonts w:cs="Times New Roman"/>
           <w:szCs w:val="24"/>
         </w:rPr>
-      </w:pPr>
-      <w:bookmarkStart w:id="7" w:name="_Toc161852046"/>
-      <w:r>
-        <w:rPr>
-          <w:rFonts w:cs="Times New Roman"/>
-          <w:szCs w:val="24"/>
-        </w:rPr>
-        <w:t>Discussion</w:t>
+        <w:t xml:space="preserve"> and Limitations</w:t>
       </w:r>
       <w:bookmarkEnd w:id="7"/>
-      <w:r>
-        <w:rPr>
-          <w:rFonts w:cs="Times New Roman"/>
-          <w:szCs w:val="24"/>
-        </w:rPr>
-        <w:t xml:space="preserve"> y Conclusions</w:t>
-      </w:r>
-    </w:p>
-    <w:p>
-      <w:pPr>
+    </w:p>
+    <w:p>
+      <w:pPr>
+        <w:spacing w:line="480" w:lineRule="auto"/>
+        <w:ind w:firstLine="720"/>
+        <w:jc w:val="both"/>
+      </w:pPr>
+      <w:r>
+        <w:t xml:space="preserve">The best </w:t>
+      </w:r>
+      <w:proofErr w:type="spellStart"/>
+      <w:r>
+        <w:t>espaço</w:t>
+      </w:r>
+      <w:proofErr w:type="spellEnd"/>
+      <w:r>
+        <w:t xml:space="preserve"> navegante in t</w:t>
+      </w:r>
+      <w:r>
+        <w:t xml:space="preserve">he Lisbon Metropolitan Area is </w:t>
+      </w:r>
+      <w:proofErr w:type="spellStart"/>
+      <w:r>
+        <w:t>Alcochete</w:t>
+      </w:r>
+      <w:proofErr w:type="spellEnd"/>
+      <w:r>
+        <w:t xml:space="preserve">, in this customer service point customers are expected to wait the least in rush hours, has a good average rating on Google Reviews, it’s open more than 40 hours per week but the number of bus stops is low compared to other </w:t>
+      </w:r>
+      <w:proofErr w:type="spellStart"/>
+      <w:r>
+        <w:t>e</w:t>
+      </w:r>
+      <w:r>
+        <w:t>spaço</w:t>
+      </w:r>
+      <w:r>
+        <w:t>s</w:t>
+      </w:r>
+      <w:proofErr w:type="spellEnd"/>
+      <w:r>
+        <w:t xml:space="preserve"> navegante. Given this limitation, if a person wants to sacrifice some minutes of waiting time but gain in the number of bus stops Palmela might be a good option. The average wait time </w:t>
+      </w:r>
+      <w:r>
+        <w:t>during</w:t>
+      </w:r>
+      <w:r>
+        <w:t xml:space="preserve"> rush hour is only 3 minutes more, the average rating on Google Reviews is better than </w:t>
+      </w:r>
+      <w:proofErr w:type="spellStart"/>
+      <w:r>
+        <w:t>Alcochete</w:t>
+      </w:r>
+      <w:proofErr w:type="spellEnd"/>
+      <w:r>
+        <w:t xml:space="preserve"> the number of hours opened per week is the same, but it has 6 more bus stops than </w:t>
+      </w:r>
+      <w:proofErr w:type="spellStart"/>
+      <w:r>
+        <w:t>Alcochete</w:t>
+      </w:r>
+      <w:proofErr w:type="spellEnd"/>
+      <w:r>
+        <w:t>.</w:t>
+      </w:r>
+    </w:p>
+    <w:p>
+      <w:pPr>
+        <w:spacing w:line="480" w:lineRule="auto"/>
+        <w:ind w:firstLine="720"/>
+        <w:jc w:val="both"/>
+      </w:pPr>
+      <w:r>
+        <w:t>The limitations found in this research paper are:</w:t>
+      </w:r>
+    </w:p>
+    <w:p>
+      <w:pPr>
+        <w:numPr>
+          <w:ilvl w:val="0"/>
+          <w:numId w:val="10"/>
+        </w:numPr>
         <w:spacing w:line="480" w:lineRule="auto"/>
         <w:jc w:val="both"/>
       </w:pPr>
       <w:r>
+        <w:t xml:space="preserve">Time </w:t>
+      </w:r>
+      <w:r>
+        <w:t>s</w:t>
+      </w:r>
+      <w:r>
+        <w:t xml:space="preserve">pan </w:t>
+      </w:r>
+      <w:r>
+        <w:t>d</w:t>
+      </w:r>
+      <w:r>
+        <w:t xml:space="preserve">iscrepancy: Google Reviews cover a longer time span compared to the Carris table, making direct comparisons </w:t>
+      </w:r>
+      <w:r>
+        <w:t>non-specific</w:t>
+      </w:r>
+      <w:r>
+        <w:t xml:space="preserve"> due to differing granularity.</w:t>
+      </w:r>
+      <w:r>
+        <w:t xml:space="preserve"> Some reviews go as far as 2017. The customer service might have varied significantly between 2017 and 2024. </w:t>
+      </w:r>
+    </w:p>
+    <w:p>
+      <w:pPr>
+        <w:numPr>
+          <w:ilvl w:val="0"/>
+          <w:numId w:val="10"/>
+        </w:numPr>
+        <w:spacing w:line="480" w:lineRule="auto"/>
+        <w:jc w:val="both"/>
+      </w:pPr>
+      <w:r>
+        <w:t xml:space="preserve">Review </w:t>
+      </w:r>
+      <w:r>
+        <w:t>v</w:t>
+      </w:r>
+      <w:r>
+        <w:t>erification: Reviews are not verified, leading to a broader range of complaints beyond customer service issues or waiting times.</w:t>
+      </w:r>
+    </w:p>
+    <w:p>
+      <w:pPr>
+        <w:numPr>
+          <w:ilvl w:val="0"/>
+          <w:numId w:val="10"/>
+        </w:numPr>
+        <w:spacing w:line="480" w:lineRule="auto"/>
+        <w:jc w:val="both"/>
+      </w:pPr>
+      <w:r>
+        <w:t xml:space="preserve">Data quality: In the Carris </w:t>
+      </w:r>
+      <w:sdt>
+        <w:sdtPr>
+          <w:id w:val="-568955115"/>
+          <w:citation/>
+        </w:sdtPr>
+        <w:sdtContent>
+          <w:r>
+            <w:fldChar w:fldCharType="begin"/>
+          </w:r>
+          <w:r>
+            <w:instrText xml:space="preserve">CITATION Car24 \n  \t  \l 1033 </w:instrText>
+          </w:r>
+          <w:r>
+            <w:fldChar w:fldCharType="separate"/>
+          </w:r>
+          <w:r>
+            <w:rPr>
+              <w:noProof/>
+            </w:rPr>
+            <w:t>(2024)</w:t>
+          </w:r>
+          <w:r>
+            <w:fldChar w:fldCharType="end"/>
+          </w:r>
+        </w:sdtContent>
+      </w:sdt>
+      <w:r>
+        <w:t xml:space="preserve"> documentation, states that the data is real-time, but some exploratory analysis suggests that is it not the case with the </w:t>
+      </w:r>
+      <w:proofErr w:type="spellStart"/>
+      <w:r>
+        <w:t>espaço</w:t>
+      </w:r>
+      <w:r>
+        <w:t>s</w:t>
+      </w:r>
+      <w:proofErr w:type="spellEnd"/>
+      <w:r>
+        <w:t xml:space="preserve"> navegante </w:t>
+      </w:r>
+      <w:r>
+        <w:lastRenderedPageBreak/>
+        <w:t>table. In a given hour even if the number of customers waiting is high there is practically no variability in an entire hour, if the data is indeed real-time the variability occurring within an hour should be higher but the number of customers waiting or the expected wait time is almost the same number in the entire hour, changing towards the beginning or end of that hour and staying the same for almost 55 minutes to 60 minutes.</w:t>
+      </w:r>
+    </w:p>
+    <w:p>
+      <w:pPr>
+        <w:numPr>
+          <w:ilvl w:val="0"/>
+          <w:numId w:val="10"/>
+        </w:numPr>
+        <w:spacing w:line="480" w:lineRule="auto"/>
+        <w:jc w:val="both"/>
+      </w:pPr>
+      <w:r>
+        <w:t xml:space="preserve">Model complexity and </w:t>
+      </w:r>
+      <w:r>
+        <w:t>subjectiveness</w:t>
+      </w:r>
+      <w:r>
+        <w:t xml:space="preserve">: </w:t>
+      </w:r>
+      <w:r>
+        <w:t>WSM is a powerful yet simple decision model, however the weights are subjective, the criteria considered in this paper might not be the same for every person, some people might value more the reviews, or some might value more the number of buses stops even if you must sacrifice waiting times.</w:t>
+      </w:r>
+    </w:p>
+    <w:p>
+      <w:r>
         <w:br w:type="page"/>
       </w:r>
     </w:p>
-    <w:bookmarkStart w:id="8" w:name="_Toc161852048" w:displacedByCustomXml="next"/>
+    <w:p>
+      <w:pPr>
+        <w:spacing w:line="480" w:lineRule="auto"/>
+        <w:jc w:val="both"/>
+      </w:pPr>
+    </w:p>
+    <w:bookmarkStart w:id="8" w:name="_Toc162119448" w:displacedByCustomXml="next"/>
     <w:sdt>
       <w:sdtPr>
         <w:rPr>
@@ -3968,6 +4350,7 @@
             <w:p>
               <w:pPr>
                 <w:pStyle w:val="Bibliography"/>
+                <w:spacing w:line="480" w:lineRule="auto"/>
                 <w:ind w:left="720" w:hanging="720"/>
                 <w:rPr>
                   <w:noProof/>
@@ -3979,11 +4362,53 @@
                 <w:fldChar w:fldCharType="begin"/>
               </w:r>
               <w:r>
+                <w:rPr>
+                  <w:lang w:val="pt-BR"/>
+                </w:rPr>
                 <w:instrText xml:space="preserve"> BIBLIOGRAPHY </w:instrText>
               </w:r>
               <w:r>
                 <w:fldChar w:fldCharType="separate"/>
               </w:r>
+              <w:r>
+                <w:rPr>
+                  <w:noProof/>
+                  <w:lang w:val="pt-BR"/>
+                </w:rPr>
+                <w:t xml:space="preserve">Agência Lusa. (2023, 12 30). </w:t>
+              </w:r>
+              <w:r>
+                <w:rPr>
+                  <w:i/>
+                  <w:iCs/>
+                  <w:noProof/>
+                  <w:lang w:val="pt-BR"/>
+                </w:rPr>
+                <w:t>Carris Metropolitana quer ultrapassar 14 milhões de passageiros por mês.</w:t>
+              </w:r>
+              <w:r>
+                <w:rPr>
+                  <w:noProof/>
+                  <w:lang w:val="pt-BR"/>
+                </w:rPr>
+                <w:t xml:space="preserve"> </w:t>
+              </w:r>
+              <w:r>
+                <w:rPr>
+                  <w:noProof/>
+                </w:rPr>
+                <w:t>Retrieved from Observador: https://observador.pt/2023/12/30/carris-metropolitana-quer-ultrapassar-14-milhoes-de-passageiros-por-mes/</w:t>
+              </w:r>
+            </w:p>
+            <w:p>
+              <w:pPr>
+                <w:pStyle w:val="Bibliography"/>
+                <w:spacing w:line="480" w:lineRule="auto"/>
+                <w:ind w:left="720" w:hanging="720"/>
+                <w:rPr>
+                  <w:noProof/>
+                </w:rPr>
+              </w:pPr>
               <w:r>
                 <w:rPr>
                   <w:noProof/>
@@ -4008,6 +4433,7 @@
             <w:p>
               <w:pPr>
                 <w:pStyle w:val="Bibliography"/>
+                <w:spacing w:line="480" w:lineRule="auto"/>
                 <w:ind w:left="720" w:hanging="720"/>
                 <w:rPr>
                   <w:noProof/>
@@ -4037,6 +4463,7 @@
             <w:p>
               <w:pPr>
                 <w:pStyle w:val="Bibliography"/>
+                <w:spacing w:line="480" w:lineRule="auto"/>
                 <w:ind w:left="720" w:hanging="720"/>
                 <w:rPr>
                   <w:noProof/>
@@ -4066,6 +4493,7 @@
             <w:p>
               <w:pPr>
                 <w:pStyle w:val="Bibliography"/>
+                <w:spacing w:line="480" w:lineRule="auto"/>
                 <w:ind w:left="720" w:hanging="720"/>
                 <w:rPr>
                   <w:noProof/>
@@ -4095,6 +4523,7 @@
             <w:p>
               <w:pPr>
                 <w:pStyle w:val="Bibliography"/>
+                <w:spacing w:line="480" w:lineRule="auto"/>
                 <w:ind w:left="720" w:hanging="720"/>
                 <w:rPr>
                   <w:noProof/>
@@ -4124,6 +4553,7 @@
             <w:p>
               <w:pPr>
                 <w:pStyle w:val="Bibliography"/>
+                <w:spacing w:line="480" w:lineRule="auto"/>
                 <w:ind w:left="720" w:hanging="720"/>
                 <w:rPr>
                   <w:noProof/>
@@ -4152,6 +4582,36 @@
             </w:p>
             <w:p>
               <w:pPr>
+                <w:pStyle w:val="Bibliography"/>
+                <w:spacing w:line="480" w:lineRule="auto"/>
+                <w:ind w:left="720" w:hanging="720"/>
+                <w:rPr>
+                  <w:noProof/>
+                </w:rPr>
+              </w:pPr>
+              <w:r>
+                <w:rPr>
+                  <w:noProof/>
+                </w:rPr>
+                <w:t xml:space="preserve">TPN/Lusa. (2024, 03 17). </w:t>
+              </w:r>
+              <w:r>
+                <w:rPr>
+                  <w:i/>
+                  <w:iCs/>
+                  <w:noProof/>
+                </w:rPr>
+                <w:t>27 million passengers on Lisbon Metro.</w:t>
+              </w:r>
+              <w:r>
+                <w:rPr>
+                  <w:noProof/>
+                </w:rPr>
+                <w:t xml:space="preserve"> Retrieved from The Portugal News: https://www.theportugalnews.com/news/2024-03-17/27-million-passengers-on-lisbon-metro/86999</w:t>
+              </w:r>
+            </w:p>
+            <w:p>
+              <w:pPr>
                 <w:spacing w:line="480" w:lineRule="auto"/>
                 <w:jc w:val="both"/>
               </w:pPr>
@@ -4167,6 +4627,7 @@
         </w:sdt>
       </w:sdtContent>
     </w:sdt>
+    <w:p/>
     <w:sectPr>
       <w:pgSz w:w="11906" w:h="16838"/>
       <w:pgMar w:top="1440" w:right="1440" w:bottom="1440" w:left="1440" w:header="708" w:footer="708" w:gutter="0"/>
@@ -5011,6 +5472,146 @@
       </w:pPr>
       <w:rPr>
         <w:rFonts w:ascii="Wingdings" w:hAnsi="Wingdings" w:hint="default"/>
+      </w:rPr>
+    </w:lvl>
+  </w:abstractNum>
+  <w:abstractNum w:abstractNumId="8" w15:restartNumberingAfterBreak="0">
+    <w:nsid w:val="7B3F028E"/>
+    <w:multiLevelType w:val="hybridMultilevel"/>
+    <w:tmpl w:val="76DC7BA2"/>
+    <w:lvl w:ilvl="0" w:tplc="5886A320">
+      <w:start w:val="1"/>
+      <w:numFmt w:val="bullet"/>
+      <w:lvlText w:val="•"/>
+      <w:lvlJc w:val="left"/>
+      <w:pPr>
+        <w:tabs>
+          <w:tab w:val="num" w:pos="720"/>
+        </w:tabs>
+        <w:ind w:left="720" w:hanging="360"/>
+      </w:pPr>
+      <w:rPr>
+        <w:rFonts w:ascii="Arial" w:hAnsi="Arial" w:hint="default"/>
+      </w:rPr>
+    </w:lvl>
+    <w:lvl w:ilvl="1" w:tplc="AD1EDC44" w:tentative="1">
+      <w:start w:val="1"/>
+      <w:numFmt w:val="bullet"/>
+      <w:lvlText w:val="•"/>
+      <w:lvlJc w:val="left"/>
+      <w:pPr>
+        <w:tabs>
+          <w:tab w:val="num" w:pos="1440"/>
+        </w:tabs>
+        <w:ind w:left="1440" w:hanging="360"/>
+      </w:pPr>
+      <w:rPr>
+        <w:rFonts w:ascii="Arial" w:hAnsi="Arial" w:hint="default"/>
+      </w:rPr>
+    </w:lvl>
+    <w:lvl w:ilvl="2" w:tplc="CD76D75E" w:tentative="1">
+      <w:start w:val="1"/>
+      <w:numFmt w:val="bullet"/>
+      <w:lvlText w:val="•"/>
+      <w:lvlJc w:val="left"/>
+      <w:pPr>
+        <w:tabs>
+          <w:tab w:val="num" w:pos="2160"/>
+        </w:tabs>
+        <w:ind w:left="2160" w:hanging="360"/>
+      </w:pPr>
+      <w:rPr>
+        <w:rFonts w:ascii="Arial" w:hAnsi="Arial" w:hint="default"/>
+      </w:rPr>
+    </w:lvl>
+    <w:lvl w:ilvl="3" w:tplc="BDF84FD6" w:tentative="1">
+      <w:start w:val="1"/>
+      <w:numFmt w:val="bullet"/>
+      <w:lvlText w:val="•"/>
+      <w:lvlJc w:val="left"/>
+      <w:pPr>
+        <w:tabs>
+          <w:tab w:val="num" w:pos="2880"/>
+        </w:tabs>
+        <w:ind w:left="2880" w:hanging="360"/>
+      </w:pPr>
+      <w:rPr>
+        <w:rFonts w:ascii="Arial" w:hAnsi="Arial" w:hint="default"/>
+      </w:rPr>
+    </w:lvl>
+    <w:lvl w:ilvl="4" w:tplc="28F83E8A" w:tentative="1">
+      <w:start w:val="1"/>
+      <w:numFmt w:val="bullet"/>
+      <w:lvlText w:val="•"/>
+      <w:lvlJc w:val="left"/>
+      <w:pPr>
+        <w:tabs>
+          <w:tab w:val="num" w:pos="3600"/>
+        </w:tabs>
+        <w:ind w:left="3600" w:hanging="360"/>
+      </w:pPr>
+      <w:rPr>
+        <w:rFonts w:ascii="Arial" w:hAnsi="Arial" w:hint="default"/>
+      </w:rPr>
+    </w:lvl>
+    <w:lvl w:ilvl="5" w:tplc="B86A35F4" w:tentative="1">
+      <w:start w:val="1"/>
+      <w:numFmt w:val="bullet"/>
+      <w:lvlText w:val="•"/>
+      <w:lvlJc w:val="left"/>
+      <w:pPr>
+        <w:tabs>
+          <w:tab w:val="num" w:pos="4320"/>
+        </w:tabs>
+        <w:ind w:left="4320" w:hanging="360"/>
+      </w:pPr>
+      <w:rPr>
+        <w:rFonts w:ascii="Arial" w:hAnsi="Arial" w:hint="default"/>
+      </w:rPr>
+    </w:lvl>
+    <w:lvl w:ilvl="6" w:tplc="25E05EE0" w:tentative="1">
+      <w:start w:val="1"/>
+      <w:numFmt w:val="bullet"/>
+      <w:lvlText w:val="•"/>
+      <w:lvlJc w:val="left"/>
+      <w:pPr>
+        <w:tabs>
+          <w:tab w:val="num" w:pos="5040"/>
+        </w:tabs>
+        <w:ind w:left="5040" w:hanging="360"/>
+      </w:pPr>
+      <w:rPr>
+        <w:rFonts w:ascii="Arial" w:hAnsi="Arial" w:hint="default"/>
+      </w:rPr>
+    </w:lvl>
+    <w:lvl w:ilvl="7" w:tplc="23F49A26" w:tentative="1">
+      <w:start w:val="1"/>
+      <w:numFmt w:val="bullet"/>
+      <w:lvlText w:val="•"/>
+      <w:lvlJc w:val="left"/>
+      <w:pPr>
+        <w:tabs>
+          <w:tab w:val="num" w:pos="5760"/>
+        </w:tabs>
+        <w:ind w:left="5760" w:hanging="360"/>
+      </w:pPr>
+      <w:rPr>
+        <w:rFonts w:ascii="Arial" w:hAnsi="Arial" w:hint="default"/>
+      </w:rPr>
+    </w:lvl>
+    <w:lvl w:ilvl="8" w:tplc="4BB6D4D2" w:tentative="1">
+      <w:start w:val="1"/>
+      <w:numFmt w:val="bullet"/>
+      <w:lvlText w:val="•"/>
+      <w:lvlJc w:val="left"/>
+      <w:pPr>
+        <w:tabs>
+          <w:tab w:val="num" w:pos="6480"/>
+        </w:tabs>
+        <w:ind w:left="6480" w:hanging="360"/>
+      </w:pPr>
+      <w:rPr>
+        <w:rFonts w:ascii="Arial" w:hAnsi="Arial" w:hint="default"/>
       </w:rPr>
     </w:lvl>
   </w:abstractNum>
@@ -5067,6 +5668,9 @@
   </w:num>
   <w:num w:numId="9" w16cid:durableId="1458332911">
     <w:abstractNumId w:val="5"/>
+  </w:num>
+  <w:num w:numId="10" w16cid:durableId="49231143">
+    <w:abstractNumId w:val="8"/>
   </w:num>
 </w:numbering>
 </file>
@@ -5677,7 +6281,6 @@
   <w:style w:type="character" w:default="1" w:styleId="DefaultParagraphFont">
     <w:name w:val="Default Paragraph Font"/>
     <w:uiPriority w:val="1"/>
-    <w:semiHidden/>
     <w:unhideWhenUsed/>
   </w:style>
   <w:style w:type="table" w:default="1" w:styleId="TableNormal">
@@ -6077,6 +6680,18 @@
       </w:tblBorders>
     </w:tblPr>
   </w:style>
+  <w:style w:type="character" w:styleId="UnresolvedMention">
+    <w:name w:val="Unresolved Mention"/>
+    <w:basedOn w:val="DefaultParagraphFont"/>
+    <w:uiPriority w:val="99"/>
+    <w:semiHidden/>
+    <w:unhideWhenUsed/>
+    <w:rsid w:val="00320CEF"/>
+    <w:rPr>
+      <w:color w:val="605E5C"/>
+      <w:shd w:val="clear" w:color="auto" w:fill="E1DFDD"/>
+    </w:rPr>
+  </w:style>
 </w:styles>
 </file>
 
@@ -6376,6 +6991,12 @@
 </file>
 
 <file path=customXml/item1.xml><?xml version="1.0" encoding="utf-8"?>
+<p:properties xmlns:p="http://schemas.microsoft.com/office/2006/metadata/properties" xmlns:xsi="http://www.w3.org/2001/XMLSchema-instance" xmlns:pc="http://schemas.microsoft.com/office/infopath/2007/PartnerControls">
+  <documentManagement/>
+</p:properties>
+</file>
+
+<file path=customXml/item2.xml><?xml version="1.0" encoding="utf-8"?>
 <?mso-contentType ?>
 <FormTemplates xmlns="http://schemas.microsoft.com/sharepoint/v3/contenttype/forms">
   <Display>DocumentLibraryForm</Display>
@@ -6384,136 +7005,7 @@
 </FormTemplates>
 </file>
 
-<file path=customXml/item2.xml><?xml version="1.0" encoding="utf-8"?>
-<p:properties xmlns:p="http://schemas.microsoft.com/office/2006/metadata/properties" xmlns:xsi="http://www.w3.org/2001/XMLSchema-instance" xmlns:pc="http://schemas.microsoft.com/office/infopath/2007/PartnerControls">
-  <documentManagement/>
-</p:properties>
-</file>
-
 <file path=customXml/item3.xml><?xml version="1.0" encoding="utf-8"?>
-<b:Sources xmlns:b="http://schemas.openxmlformats.org/officeDocument/2006/bibliography" xmlns="http://schemas.openxmlformats.org/officeDocument/2006/bibliography" SelectedStyle="\APASixthEditionOfficeOnline.xsl" StyleName="APA" Version="6">
-  <b:Source>
-    <b:Tag>Han05</b:Tag>
-    <b:SourceType>Book</b:SourceType>
-    <b:Guid>{18E02622-F2C0-45D2-8A38-FDFDB69A38A9}</b:Guid>
-    <b:Title>Decision theory: A brief introduction</b:Title>
-    <b:Year>2005</b:Year>
-    <b:City>Stockholm</b:City>
-    <b:Publisher>Royal Institute of Technology (KTH)</b:Publisher>
-    <b:Author>
-      <b:Author>
-        <b:NameList>
-          <b:Person>
-            <b:Last>Hansson</b:Last>
-            <b:First>Sven</b:First>
-          </b:Person>
-        </b:NameList>
-      </b:Author>
-    </b:Author>
-    <b:RefOrder>1</b:RefOrder>
-  </b:Source>
-  <b:Source>
-    <b:Tag>Dea22</b:Tag>
-    <b:SourceType>DocumentFromInternetSite</b:SourceType>
-    <b:Guid>{F34F95B1-163A-4F3C-8C4C-26EB38F6FC2E}</b:Guid>
-    <b:Title>A Practical Guide to Multi-Criteria Analysis</b:Title>
-    <b:Year>2022</b:Year>
-    <b:Author>
-      <b:Author>
-        <b:NameList>
-          <b:Person>
-            <b:Last>Dean</b:Last>
-            <b:First>Marco</b:First>
-          </b:Person>
-        </b:NameList>
-      </b:Author>
-    </b:Author>
-    <b:InternetSiteTitle>ResearchGate</b:InternetSiteTitle>
-    <b:URL>10.13140/RG.2.2.15007.02722.</b:URL>
-    <b:RefOrder>2</b:RefOrder>
-  </b:Source>
-  <b:Source>
-    <b:Tag>Bro16</b:Tag>
-    <b:SourceType>JournalArticle</b:SourceType>
-    <b:Guid>{89DC406F-00EC-4831-AAC1-1AA758B4327D}</b:Guid>
-    <b:Title>Remotely designed appropriate technology for emergency disaster </b:Title>
-    <b:Year>2016</b:Year>
-    <b:Author>
-      <b:Author>
-        <b:NameList>
-          <b:Person>
-            <b:Last>Brown</b:Last>
-            <b:First>Aaron</b:First>
-          </b:Person>
-          <b:Person>
-            <b:Last>Michael</b:Last>
-            <b:First>A.</b:First>
-          </b:Person>
-        </b:NameList>
-      </b:Author>
-    </b:Author>
-    <b:JournalName>Procedia Engineering 159</b:JournalName>
-    <b:Pages>275 – 283</b:Pages>
-    <b:RefOrder>3</b:RefOrder>
-  </b:Source>
-  <b:Source>
-    <b:Tag>Car24</b:Tag>
-    <b:SourceType>InternetSite</b:SourceType>
-    <b:Guid>{73C8EC7D-2319-4C41-8F92-E4E63C533FE1}</b:Guid>
-    <b:Title>GitHub</b:Title>
-    <b:Year>2024</b:Year>
-    <b:InternetSiteTitle>Carris Metropolitana API (Beta)</b:InternetSiteTitle>
-    <b:URL>https://github.com/carrismetropolitana/api</b:URL>
-    <b:Author>
-      <b:Author>
-        <b:Corporate>Carris Metropolitana</b:Corporate>
-      </b:Author>
-    </b:Author>
-    <b:RefOrder>4</b:RefOrder>
-  </b:Source>
-  <b:Source>
-    <b:Tag>Goo24</b:Tag>
-    <b:SourceType>InternetSite</b:SourceType>
-    <b:Guid>{461B15FC-F1AC-411A-AA8E-C9D1F03F5DFA}</b:Guid>
-    <b:Author>
-      <b:Author>
-        <b:Corporate>Google LLC</b:Corporate>
-      </b:Author>
-    </b:Author>
-    <b:Title>Business Profile APIs</b:Title>
-    <b:InternetSiteTitle>Work with review data</b:InternetSiteTitle>
-    <b:Year>2024</b:Year>
-    <b:URL>https://developers.google.com/my-business/content/review-data</b:URL>
-    <b:RefOrder>5</b:RefOrder>
-  </b:Source>
-  <b:Source>
-    <b:Tag>Kim13</b:Tag>
-    <b:SourceType>Book</b:SourceType>
-    <b:Guid>{421662A5-3C38-41B9-A834-389F639821FB}</b:Guid>
-    <b:Title>The Data Warehouse Toolkit: The Defi nitive Guide to Dimensional Modeling, 3ed</b:Title>
-    <b:Year>2013</b:Year>
-    <b:City>Indianapolis</b:City>
-    <b:Publisher>John Wiley &amp; Sons, Inc</b:Publisher>
-    <b:Author>
-      <b:Author>
-        <b:NameList>
-          <b:Person>
-            <b:Last>Kimball</b:Last>
-            <b:First>Ralph</b:First>
-          </b:Person>
-          <b:Person>
-            <b:Last>Ross</b:Last>
-            <b:First>Margy</b:First>
-          </b:Person>
-        </b:NameList>
-      </b:Author>
-    </b:Author>
-    <b:RefOrder>6</b:RefOrder>
-  </b:Source>
-</b:Sources>
-</file>
-
-<file path=customXml/item4.xml><?xml version="1.0" encoding="utf-8"?>
 <ct:contentTypeSchema xmlns:ct="http://schemas.microsoft.com/office/2006/metadata/contentType" xmlns:ma="http://schemas.microsoft.com/office/2006/metadata/properties/metaAttributes" ct:_="" ma:_="" ma:contentTypeName="Document" ma:contentTypeID="0x0101002AA9ED12F927534EA58034FB45E3AA71" ma:contentTypeVersion="6" ma:contentTypeDescription="Create a new document." ma:contentTypeScope="" ma:versionID="28b2802c12927d15264b23cb8e0caa2b">
   <xsd:schema xmlns:xsd="http://www.w3.org/2001/XMLSchema" xmlns:xs="http://www.w3.org/2001/XMLSchema" xmlns:p="http://schemas.microsoft.com/office/2006/metadata/properties" xmlns:ns2="5f0b65a2-0a22-410b-a3ff-ed39dcef4ad1" xmlns:ns3="f03e4ca9-3df7-4444-b264-7aee8ce078fb" targetNamespace="http://schemas.microsoft.com/office/2006/metadata/properties" ma:root="true" ma:fieldsID="7360c73ffad69771e717c1d7af78b2cc" ns2:_="" ns3:_="">
     <xsd:import namespace="5f0b65a2-0a22-410b-a3ff-ed39dcef4ad1"/>
@@ -6690,15 +7182,164 @@
 </ct:contentTypeSchema>
 </file>
 
-<file path=customXml/itemProps1.xml><?xml version="1.0" encoding="utf-8"?>
-<ds:datastoreItem xmlns:ds="http://schemas.openxmlformats.org/officeDocument/2006/customXml" ds:itemID="{CFC40D44-3FB2-41A8-B4B2-03C87EC05B07}">
-  <ds:schemaRefs>
-    <ds:schemaRef ds:uri="http://schemas.microsoft.com/sharepoint/v3/contenttype/forms"/>
-  </ds:schemaRefs>
-</ds:datastoreItem>
+<file path=customXml/item4.xml><?xml version="1.0" encoding="utf-8"?>
+<b:Sources xmlns:b="http://schemas.openxmlformats.org/officeDocument/2006/bibliography" xmlns="http://schemas.openxmlformats.org/officeDocument/2006/bibliography" SelectedStyle="\APASixthEditionOfficeOnline.xsl" StyleName="APA" Version="6">
+  <b:Source>
+    <b:Tag>Han05</b:Tag>
+    <b:SourceType>Book</b:SourceType>
+    <b:Guid>{18E02622-F2C0-45D2-8A38-FDFDB69A38A9}</b:Guid>
+    <b:Title>Decision theory: A brief introduction</b:Title>
+    <b:Year>2005</b:Year>
+    <b:City>Stockholm</b:City>
+    <b:Publisher>Royal Institute of Technology (KTH)</b:Publisher>
+    <b:Author>
+      <b:Author>
+        <b:NameList>
+          <b:Person>
+            <b:Last>Hansson</b:Last>
+            <b:First>Sven</b:First>
+          </b:Person>
+        </b:NameList>
+      </b:Author>
+    </b:Author>
+    <b:RefOrder>3</b:RefOrder>
+  </b:Source>
+  <b:Source>
+    <b:Tag>Dea22</b:Tag>
+    <b:SourceType>DocumentFromInternetSite</b:SourceType>
+    <b:Guid>{F34F95B1-163A-4F3C-8C4C-26EB38F6FC2E}</b:Guid>
+    <b:Title>A Practical Guide to Multi-Criteria Analysis</b:Title>
+    <b:Year>2022</b:Year>
+    <b:Author>
+      <b:Author>
+        <b:NameList>
+          <b:Person>
+            <b:Last>Dean</b:Last>
+            <b:First>Marco</b:First>
+          </b:Person>
+        </b:NameList>
+      </b:Author>
+    </b:Author>
+    <b:InternetSiteTitle>ResearchGate</b:InternetSiteTitle>
+    <b:URL>10.13140/RG.2.2.15007.02722.</b:URL>
+    <b:RefOrder>4</b:RefOrder>
+  </b:Source>
+  <b:Source>
+    <b:Tag>Bro16</b:Tag>
+    <b:SourceType>JournalArticle</b:SourceType>
+    <b:Guid>{89DC406F-00EC-4831-AAC1-1AA758B4327D}</b:Guid>
+    <b:Title>Remotely designed appropriate technology for emergency disaster </b:Title>
+    <b:Year>2016</b:Year>
+    <b:Author>
+      <b:Author>
+        <b:NameList>
+          <b:Person>
+            <b:Last>Brown</b:Last>
+            <b:First>Aaron</b:First>
+          </b:Person>
+          <b:Person>
+            <b:Last>Michael</b:Last>
+            <b:First>A.</b:First>
+          </b:Person>
+        </b:NameList>
+      </b:Author>
+    </b:Author>
+    <b:JournalName>Procedia Engineering 159</b:JournalName>
+    <b:Pages>275 – 283</b:Pages>
+    <b:RefOrder>5</b:RefOrder>
+  </b:Source>
+  <b:Source>
+    <b:Tag>Car24</b:Tag>
+    <b:SourceType>InternetSite</b:SourceType>
+    <b:Guid>{73C8EC7D-2319-4C41-8F92-E4E63C533FE1}</b:Guid>
+    <b:Title>GitHub</b:Title>
+    <b:Year>2024</b:Year>
+    <b:InternetSiteTitle>Carris Metropolitana API (Beta)</b:InternetSiteTitle>
+    <b:URL>https://github.com/carrismetropolitana/api</b:URL>
+    <b:Author>
+      <b:Author>
+        <b:Corporate>Carris Metropolitana</b:Corporate>
+      </b:Author>
+    </b:Author>
+    <b:RefOrder>6</b:RefOrder>
+  </b:Source>
+  <b:Source>
+    <b:Tag>Goo24</b:Tag>
+    <b:SourceType>InternetSite</b:SourceType>
+    <b:Guid>{461B15FC-F1AC-411A-AA8E-C9D1F03F5DFA}</b:Guid>
+    <b:Author>
+      <b:Author>
+        <b:Corporate>Google LLC</b:Corporate>
+      </b:Author>
+    </b:Author>
+    <b:Title>Business Profile APIs</b:Title>
+    <b:InternetSiteTitle>Work with review data</b:InternetSiteTitle>
+    <b:Year>2024</b:Year>
+    <b:URL>https://developers.google.com/my-business/content/review-data</b:URL>
+    <b:RefOrder>7</b:RefOrder>
+  </b:Source>
+  <b:Source>
+    <b:Tag>Kim13</b:Tag>
+    <b:SourceType>Book</b:SourceType>
+    <b:Guid>{421662A5-3C38-41B9-A834-389F639821FB}</b:Guid>
+    <b:Title>The Data Warehouse Toolkit: The Defi nitive Guide to Dimensional Modeling, 3ed</b:Title>
+    <b:Year>2013</b:Year>
+    <b:City>Indianapolis</b:City>
+    <b:Publisher>John Wiley &amp; Sons, Inc</b:Publisher>
+    <b:Author>
+      <b:Author>
+        <b:NameList>
+          <b:Person>
+            <b:Last>Kimball</b:Last>
+            <b:First>Ralph</b:First>
+          </b:Person>
+          <b:Person>
+            <b:Last>Ross</b:Last>
+            <b:First>Margy</b:First>
+          </b:Person>
+        </b:NameList>
+      </b:Author>
+    </b:Author>
+    <b:RefOrder>8</b:RefOrder>
+  </b:Source>
+  <b:Source>
+    <b:Tag>TPN24</b:Tag>
+    <b:SourceType>DocumentFromInternetSite</b:SourceType>
+    <b:Guid>{50CEFFC7-57CB-4BFE-9CBF-3DBBA6D8B692}</b:Guid>
+    <b:Author>
+      <b:Author>
+        <b:Corporate>TPN/Lusa</b:Corporate>
+      </b:Author>
+    </b:Author>
+    <b:Title>27 million passengers on Lisbon Metro</b:Title>
+    <b:Year>2024</b:Year>
+    <b:Month>03</b:Month>
+    <b:Day>17</b:Day>
+    <b:InternetSiteTitle>The Portugal News</b:InternetSiteTitle>
+    <b:URL>https://www.theportugalnews.com/news/2024-03-17/27-million-passengers-on-lisbon-metro/86999</b:URL>
+    <b:RefOrder>1</b:RefOrder>
+  </b:Source>
+  <b:Source>
+    <b:Tag>Agê23</b:Tag>
+    <b:SourceType>DocumentFromInternetSite</b:SourceType>
+    <b:Guid>{E14FCF30-80A0-4F78-BFBB-55F835A6098C}</b:Guid>
+    <b:Author>
+      <b:Author>
+        <b:Corporate>Agência Lusa</b:Corporate>
+      </b:Author>
+    </b:Author>
+    <b:Title>Carris Metropolitana quer ultrapassar 14 milhões de passageiros por mês</b:Title>
+    <b:InternetSiteTitle>Observador</b:InternetSiteTitle>
+    <b:Year>2023</b:Year>
+    <b:Month>12</b:Month>
+    <b:Day>30</b:Day>
+    <b:URL>https://observador.pt/2023/12/30/carris-metropolitana-quer-ultrapassar-14-milhoes-de-passageiros-por-mes/</b:URL>
+    <b:RefOrder>2</b:RefOrder>
+  </b:Source>
+</b:Sources>
 </file>
 
-<file path=customXml/itemProps2.xml><?xml version="1.0" encoding="utf-8"?>
+<file path=customXml/itemProps1.xml><?xml version="1.0" encoding="utf-8"?>
 <ds:datastoreItem xmlns:ds="http://schemas.openxmlformats.org/officeDocument/2006/customXml" ds:itemID="{743ED4AC-A173-4F0A-BE1F-42F99ABF0F8F}">
   <ds:schemaRefs>
     <ds:schemaRef ds:uri="http://schemas.microsoft.com/office/2006/metadata/properties"/>
@@ -6707,15 +7348,15 @@
 </ds:datastoreItem>
 </file>
 
-<file path=customXml/itemProps3.xml><?xml version="1.0" encoding="utf-8"?>
-<ds:datastoreItem xmlns:ds="http://schemas.openxmlformats.org/officeDocument/2006/customXml" ds:itemID="{C9DE7FF1-305F-4380-94F2-20DC395FA1B6}">
+<file path=customXml/itemProps2.xml><?xml version="1.0" encoding="utf-8"?>
+<ds:datastoreItem xmlns:ds="http://schemas.openxmlformats.org/officeDocument/2006/customXml" ds:itemID="{CFC40D44-3FB2-41A8-B4B2-03C87EC05B07}">
   <ds:schemaRefs>
-    <ds:schemaRef ds:uri="http://schemas.openxmlformats.org/officeDocument/2006/bibliography"/>
+    <ds:schemaRef ds:uri="http://schemas.microsoft.com/sharepoint/v3/contenttype/forms"/>
   </ds:schemaRefs>
 </ds:datastoreItem>
 </file>
 
-<file path=customXml/itemProps4.xml><?xml version="1.0" encoding="utf-8"?>
+<file path=customXml/itemProps3.xml><?xml version="1.0" encoding="utf-8"?>
 <ds:datastoreItem xmlns:ds="http://schemas.openxmlformats.org/officeDocument/2006/customXml" ds:itemID="{47A82A07-D89D-47A8-89DD-EF46A715C930}">
   <ds:schemaRefs>
     <ds:schemaRef ds:uri="http://schemas.microsoft.com/office/2006/metadata/contentType"/>
@@ -6732,4 +7373,12 @@
     <ds:schemaRef ds:uri="http://schemas.microsoft.com/internal/obd"/>
   </ds:schemaRefs>
 </ds:datastoreItem>
+</file>
+
+<file path=customXml/itemProps4.xml><?xml version="1.0" encoding="utf-8"?>
+<ds:datastoreItem xmlns:ds="http://schemas.openxmlformats.org/officeDocument/2006/customXml" ds:itemID="{606CDD59-9F6D-49ED-A1D9-E8770C535330}">
+  <ds:schemaRefs>
+    <ds:schemaRef ds:uri="http://schemas.openxmlformats.org/officeDocument/2006/bibliography"/>
+  </ds:schemaRefs>
+</ds:datastoreItem>
 </file>
</xml_diff>